<commit_message>
Adding 'This Resume' link that links to all resume's
</commit_message>
<xml_diff>
--- a/Resume.docx
+++ b/Resume.docx
@@ -95,6 +95,7 @@
         <w:pBdr>
           <w:bottom w:val="single" w:sz="12" w:space="1" w:color="auto"/>
         </w:pBdr>
+        <w:jc w:val="center"/>
         <w:rPr>
           <w:rFonts w:ascii="Helvetica" w:hAnsi="Helvetica"/>
           <w:sz w:val="32"/>
@@ -104,19 +105,6 @@
     </w:p>
     <w:p>
       <w:pPr>
-        <w:pBdr>
-          <w:bottom w:val="single" w:sz="12" w:space="1" w:color="auto"/>
-        </w:pBdr>
-        <w:jc w:val="center"/>
-        <w:rPr>
-          <w:rFonts w:ascii="Helvetica" w:hAnsi="Helvetica"/>
-          <w:sz w:val="32"/>
-          <w:szCs w:val="32"/>
-        </w:rPr>
-      </w:pPr>
-    </w:p>
-    <w:p>
-      <w:pPr>
         <w:rPr>
           <w:rFonts w:ascii="Helvetica" w:hAnsi="Helvetica"/>
           <w:sz w:val="22"/>
@@ -133,8 +121,6 @@
           <w:szCs w:val="28"/>
         </w:rPr>
       </w:pPr>
-      <w:bookmarkStart w:id="0" w:name="_GoBack"/>
-      <w:bookmarkEnd w:id="0"/>
       <w:r>
         <w:rPr>
           <w:rFonts w:ascii="Helvetica" w:hAnsi="Helvetica"/>
@@ -2677,6 +2663,44 @@
           <w:szCs w:val="22"/>
         </w:rPr>
       </w:pPr>
+      <w:r>
+        <w:rPr>
+          <w:rFonts w:ascii="Helvetica" w:hAnsi="Helvetica"/>
+          <w:b/>
+          <w:sz w:val="22"/>
+          <w:szCs w:val="22"/>
+        </w:rPr>
+        <w:t xml:space="preserve">This Resume </w:t>
+      </w:r>
+      <w:r>
+        <w:rPr>
+          <w:rFonts w:ascii="Helvetica" w:hAnsi="Helvetica"/>
+          <w:sz w:val="22"/>
+          <w:szCs w:val="22"/>
+        </w:rPr>
+        <w:t>(</w:t>
+      </w:r>
+      <w:hyperlink r:id="rId12" w:history="1">
+        <w:r>
+          <w:rPr>
+            <w:rStyle w:val="Hyperlink"/>
+            <w:rFonts w:ascii="Helvetica" w:hAnsi="Helvetica"/>
+            <w:sz w:val="22"/>
+            <w:szCs w:val="22"/>
+          </w:rPr>
+          <w:t>https://github.com/aubreypwd/resume</w:t>
+        </w:r>
+      </w:hyperlink>
+      <w:r>
+        <w:rPr>
+          <w:rFonts w:ascii="Helvetica" w:hAnsi="Helvetica"/>
+          <w:sz w:val="22"/>
+          <w:szCs w:val="22"/>
+        </w:rPr>
+        <w:t>)</w:t>
+      </w:r>
+      <w:bookmarkStart w:id="0" w:name="_GoBack"/>
+      <w:bookmarkEnd w:id="0"/>
     </w:p>
     <w:sectPr>
       <w:pgSz w:w="12240" w:h="15840"/>

</xml_diff>

<commit_message>
Adding readme and version info
</commit_message>
<xml_diff>
--- a/Resume.docx
+++ b/Resume.docx
@@ -104,7 +104,7 @@
           <w:rFonts w:ascii="Helvetica" w:hAnsi="Helvetica"/>
         </w:rPr>
       </w:pPr>
-      <w:hyperlink r:id="rId6" w:history="1">
+      <w:hyperlink r:id="rId8" w:history="1">
         <w:r>
           <w:rPr>
             <w:rStyle w:val="Hyperlink"/>
@@ -1258,7 +1258,25 @@
           <w:sz w:val="22"/>
           <w:szCs w:val="22"/>
         </w:rPr>
-        <w:t xml:space="preserve">Frontend technologies such as HTML, JavaScript, jQuery, and CSS </w:t>
+        <w:t xml:space="preserve">Frontend technologies such as HTML, JavaScript, </w:t>
+      </w:r>
+      <w:proofErr w:type="spellStart"/>
+      <w:r>
+        <w:rPr>
+          <w:rFonts w:ascii="Helvetica" w:hAnsi="Helvetica"/>
+          <w:sz w:val="22"/>
+          <w:szCs w:val="22"/>
+        </w:rPr>
+        <w:t>jQuery</w:t>
+      </w:r>
+      <w:proofErr w:type="spellEnd"/>
+      <w:r>
+        <w:rPr>
+          <w:rFonts w:ascii="Helvetica" w:hAnsi="Helvetica"/>
+          <w:sz w:val="22"/>
+          <w:szCs w:val="22"/>
+        </w:rPr>
+        <w:t xml:space="preserve">, and CSS </w:t>
       </w:r>
     </w:p>
     <w:p>
@@ -1280,7 +1298,25 @@
           <w:sz w:val="22"/>
           <w:szCs w:val="22"/>
         </w:rPr>
-        <w:t xml:space="preserve">Backend technologies such as PHP, Apache, Nginx, and Linux </w:t>
+        <w:t xml:space="preserve">Backend technologies such as PHP, Apache, </w:t>
+      </w:r>
+      <w:proofErr w:type="spellStart"/>
+      <w:r>
+        <w:rPr>
+          <w:rFonts w:ascii="Helvetica" w:hAnsi="Helvetica"/>
+          <w:sz w:val="22"/>
+          <w:szCs w:val="22"/>
+        </w:rPr>
+        <w:t>Nginx</w:t>
+      </w:r>
+      <w:proofErr w:type="spellEnd"/>
+      <w:r>
+        <w:rPr>
+          <w:rFonts w:ascii="Helvetica" w:hAnsi="Helvetica"/>
+          <w:sz w:val="22"/>
+          <w:szCs w:val="22"/>
+        </w:rPr>
+        <w:t xml:space="preserve">, and Linux </w:t>
       </w:r>
     </w:p>
     <w:p>
@@ -1302,7 +1338,25 @@
           <w:sz w:val="22"/>
           <w:szCs w:val="22"/>
         </w:rPr>
-        <w:t xml:space="preserve">Version Control systems such as Git, Mercurial, and SVN </w:t>
+        <w:t xml:space="preserve">Version Control systems such as </w:t>
+      </w:r>
+      <w:proofErr w:type="spellStart"/>
+      <w:r>
+        <w:rPr>
+          <w:rFonts w:ascii="Helvetica" w:hAnsi="Helvetica"/>
+          <w:sz w:val="22"/>
+          <w:szCs w:val="22"/>
+        </w:rPr>
+        <w:t>Git</w:t>
+      </w:r>
+      <w:proofErr w:type="spellEnd"/>
+      <w:r>
+        <w:rPr>
+          <w:rFonts w:ascii="Helvetica" w:hAnsi="Helvetica"/>
+          <w:sz w:val="22"/>
+          <w:szCs w:val="22"/>
+        </w:rPr>
+        <w:t xml:space="preserve">, Mercurial, and SVN </w:t>
       </w:r>
     </w:p>
     <w:p>
@@ -1424,7 +1478,25 @@
           <w:sz w:val="22"/>
           <w:szCs w:val="22"/>
         </w:rPr>
-        <w:t>, Beanstalk, and raw Git deployments</w:t>
+        <w:t xml:space="preserve">, Beanstalk, and raw </w:t>
+      </w:r>
+      <w:proofErr w:type="spellStart"/>
+      <w:r>
+        <w:rPr>
+          <w:rFonts w:ascii="Helvetica" w:hAnsi="Helvetica"/>
+          <w:sz w:val="22"/>
+          <w:szCs w:val="22"/>
+        </w:rPr>
+        <w:t>Git</w:t>
+      </w:r>
+      <w:proofErr w:type="spellEnd"/>
+      <w:r>
+        <w:rPr>
+          <w:rFonts w:ascii="Helvetica" w:hAnsi="Helvetica"/>
+          <w:sz w:val="22"/>
+          <w:szCs w:val="22"/>
+        </w:rPr>
+        <w:t xml:space="preserve"> deployments</w:t>
       </w:r>
       <w:r>
         <w:rPr>
@@ -1462,15 +1534,69 @@
           <w:sz w:val="22"/>
           <w:szCs w:val="22"/>
         </w:rPr>
-        <w:t>ement through Git submodules and</w:t>
-      </w:r>
-      <w:r>
-        <w:rPr>
-          <w:rFonts w:ascii="Helvetica" w:hAnsi="Helvetica"/>
-          <w:sz w:val="22"/>
-          <w:szCs w:val="22"/>
-        </w:rPr>
-        <w:t xml:space="preserve"> subtrees or Composer (PHP) </w:t>
+        <w:t xml:space="preserve">ement through </w:t>
+      </w:r>
+      <w:proofErr w:type="spellStart"/>
+      <w:r>
+        <w:rPr>
+          <w:rFonts w:ascii="Helvetica" w:hAnsi="Helvetica"/>
+          <w:sz w:val="22"/>
+          <w:szCs w:val="22"/>
+        </w:rPr>
+        <w:t>Git</w:t>
+      </w:r>
+      <w:proofErr w:type="spellEnd"/>
+      <w:r>
+        <w:rPr>
+          <w:rFonts w:ascii="Helvetica" w:hAnsi="Helvetica"/>
+          <w:sz w:val="22"/>
+          <w:szCs w:val="22"/>
+        </w:rPr>
+        <w:t xml:space="preserve"> </w:t>
+      </w:r>
+      <w:proofErr w:type="spellStart"/>
+      <w:r>
+        <w:rPr>
+          <w:rFonts w:ascii="Helvetica" w:hAnsi="Helvetica"/>
+          <w:sz w:val="22"/>
+          <w:szCs w:val="22"/>
+        </w:rPr>
+        <w:t>submodules</w:t>
+      </w:r>
+      <w:proofErr w:type="spellEnd"/>
+      <w:r>
+        <w:rPr>
+          <w:rFonts w:ascii="Helvetica" w:hAnsi="Helvetica"/>
+          <w:sz w:val="22"/>
+          <w:szCs w:val="22"/>
+        </w:rPr>
+        <w:t xml:space="preserve"> and</w:t>
+      </w:r>
+      <w:r>
+        <w:rPr>
+          <w:rFonts w:ascii="Helvetica" w:hAnsi="Helvetica"/>
+          <w:sz w:val="22"/>
+          <w:szCs w:val="22"/>
+        </w:rPr>
+        <w:t xml:space="preserve"> </w:t>
+      </w:r>
+      <w:proofErr w:type="spellStart"/>
+      <w:r>
+        <w:rPr>
+          <w:rFonts w:ascii="Helvetica" w:hAnsi="Helvetica"/>
+          <w:sz w:val="22"/>
+          <w:szCs w:val="22"/>
+        </w:rPr>
+        <w:t>subtrees</w:t>
+      </w:r>
+      <w:proofErr w:type="spellEnd"/>
+      <w:r>
+        <w:rPr>
+          <w:rFonts w:ascii="Helvetica" w:hAnsi="Helvetica"/>
+          <w:sz w:val="22"/>
+          <w:szCs w:val="22"/>
+        </w:rPr>
+        <w:t xml:space="preserve"> or Composer (PHP) </w:t>
       </w:r>
     </w:p>
     <w:p>
@@ -1516,13 +1642,23 @@
         </w:rPr>
         <w:t xml:space="preserve">Graphic software and languages such as, Adobe Photoshop, </w:t>
       </w:r>
-      <w:r>
-        <w:rPr>
-          <w:rFonts w:ascii="Helvetica" w:hAnsi="Helvetica"/>
-          <w:sz w:val="22"/>
-          <w:szCs w:val="22"/>
-        </w:rPr>
-        <w:t>Pixelmator (preferred), and SVG</w:t>
+      <w:proofErr w:type="spellStart"/>
+      <w:r>
+        <w:rPr>
+          <w:rFonts w:ascii="Helvetica" w:hAnsi="Helvetica"/>
+          <w:sz w:val="22"/>
+          <w:szCs w:val="22"/>
+        </w:rPr>
+        <w:t>Pixelmator</w:t>
+      </w:r>
+      <w:proofErr w:type="spellEnd"/>
+      <w:r>
+        <w:rPr>
+          <w:rFonts w:ascii="Helvetica" w:hAnsi="Helvetica"/>
+          <w:sz w:val="22"/>
+          <w:szCs w:val="22"/>
+        </w:rPr>
+        <w:t xml:space="preserve"> (preferred), and SVG</w:t>
       </w:r>
     </w:p>
     <w:p>
@@ -1544,7 +1680,25 @@
           <w:sz w:val="22"/>
           <w:szCs w:val="22"/>
         </w:rPr>
-        <w:t xml:space="preserve">Good understanding of server-based technologies such as memcache, GZIP compression, Fast CGI, and MySQL </w:t>
+        <w:t xml:space="preserve">Good understanding of server-based technologies such as </w:t>
+      </w:r>
+      <w:proofErr w:type="spellStart"/>
+      <w:r>
+        <w:rPr>
+          <w:rFonts w:ascii="Helvetica" w:hAnsi="Helvetica"/>
+          <w:sz w:val="22"/>
+          <w:szCs w:val="22"/>
+        </w:rPr>
+        <w:t>memcache</w:t>
+      </w:r>
+      <w:proofErr w:type="spellEnd"/>
+      <w:r>
+        <w:rPr>
+          <w:rFonts w:ascii="Helvetica" w:hAnsi="Helvetica"/>
+          <w:sz w:val="22"/>
+          <w:szCs w:val="22"/>
+        </w:rPr>
+        <w:t xml:space="preserve">, GZIP compression, Fast CGI, and MySQL </w:t>
       </w:r>
     </w:p>
     <w:p>
@@ -1566,8 +1720,18 @@
           <w:sz w:val="22"/>
           <w:szCs w:val="22"/>
         </w:rPr>
-        <w:t>Familiar with other content management platforms such as Joomla</w:t>
-      </w:r>
+        <w:t xml:space="preserve">Familiar with other content management platforms such as </w:t>
+      </w:r>
+      <w:proofErr w:type="spellStart"/>
+      <w:r>
+        <w:rPr>
+          <w:rFonts w:ascii="Helvetica" w:hAnsi="Helvetica"/>
+          <w:sz w:val="22"/>
+          <w:szCs w:val="22"/>
+        </w:rPr>
+        <w:t>Joomla</w:t>
+      </w:r>
+      <w:proofErr w:type="spellEnd"/>
       <w:r>
         <w:rPr>
           <w:rFonts w:ascii="Helvetica" w:hAnsi="Helvetica"/>
@@ -1576,8 +1740,6 @@
         </w:rPr>
         <w:t>,</w:t>
       </w:r>
-      <w:bookmarkStart w:id="0" w:name="_GoBack"/>
-      <w:bookmarkEnd w:id="0"/>
       <w:r>
         <w:rPr>
           <w:rFonts w:ascii="Helvetica" w:hAnsi="Helvetica"/>
@@ -1660,7 +1822,79 @@
           <w:sz w:val="22"/>
           <w:szCs w:val="22"/>
         </w:rPr>
-        <w:t xml:space="preserve">Also familiar with services like IRC, Skype, Trello, Pivotal Tracker, Kanban, BitBucket, JIRA, and Github </w:t>
+        <w:t xml:space="preserve">Also familiar with services like IRC, Skype, </w:t>
+      </w:r>
+      <w:proofErr w:type="spellStart"/>
+      <w:r>
+        <w:rPr>
+          <w:rFonts w:ascii="Helvetica" w:hAnsi="Helvetica"/>
+          <w:sz w:val="22"/>
+          <w:szCs w:val="22"/>
+        </w:rPr>
+        <w:t>Trello</w:t>
+      </w:r>
+      <w:proofErr w:type="spellEnd"/>
+      <w:r>
+        <w:rPr>
+          <w:rFonts w:ascii="Helvetica" w:hAnsi="Helvetica"/>
+          <w:sz w:val="22"/>
+          <w:szCs w:val="22"/>
+        </w:rPr>
+        <w:t xml:space="preserve">, Pivotal Tracker, </w:t>
+      </w:r>
+      <w:proofErr w:type="spellStart"/>
+      <w:r>
+        <w:rPr>
+          <w:rFonts w:ascii="Helvetica" w:hAnsi="Helvetica"/>
+          <w:sz w:val="22"/>
+          <w:szCs w:val="22"/>
+        </w:rPr>
+        <w:t>Kanban</w:t>
+      </w:r>
+      <w:proofErr w:type="spellEnd"/>
+      <w:r>
+        <w:rPr>
+          <w:rFonts w:ascii="Helvetica" w:hAnsi="Helvetica"/>
+          <w:sz w:val="22"/>
+          <w:szCs w:val="22"/>
+        </w:rPr>
+        <w:t xml:space="preserve">, </w:t>
+      </w:r>
+      <w:proofErr w:type="spellStart"/>
+      <w:r>
+        <w:rPr>
+          <w:rFonts w:ascii="Helvetica" w:hAnsi="Helvetica"/>
+          <w:sz w:val="22"/>
+          <w:szCs w:val="22"/>
+        </w:rPr>
+        <w:t>BitBucket</w:t>
+      </w:r>
+      <w:proofErr w:type="spellEnd"/>
+      <w:r>
+        <w:rPr>
+          <w:rFonts w:ascii="Helvetica" w:hAnsi="Helvetica"/>
+          <w:sz w:val="22"/>
+          <w:szCs w:val="22"/>
+        </w:rPr>
+        <w:t xml:space="preserve">, JIRA, and </w:t>
+      </w:r>
+      <w:proofErr w:type="spellStart"/>
+      <w:r>
+        <w:rPr>
+          <w:rFonts w:ascii="Helvetica" w:hAnsi="Helvetica"/>
+          <w:sz w:val="22"/>
+          <w:szCs w:val="22"/>
+        </w:rPr>
+        <w:t>Github</w:t>
+      </w:r>
+      <w:proofErr w:type="spellEnd"/>
+      <w:r>
+        <w:rPr>
+          <w:rFonts w:ascii="Helvetica" w:hAnsi="Helvetica"/>
+          <w:sz w:val="22"/>
+          <w:szCs w:val="22"/>
+        </w:rPr>
+        <w:t xml:space="preserve"> </w:t>
       </w:r>
     </w:p>
     <w:p>
@@ -1983,6 +2217,7 @@
           <w:szCs w:val="22"/>
         </w:rPr>
       </w:pPr>
+      <w:proofErr w:type="spellStart"/>
       <w:r>
         <w:rPr>
           <w:rFonts w:ascii="Helvetica" w:hAnsi="Helvetica"/>
@@ -1992,6 +2227,7 @@
         </w:rPr>
         <w:t>GitHub</w:t>
       </w:r>
+      <w:proofErr w:type="spellEnd"/>
       <w:r>
         <w:rPr>
           <w:rFonts w:ascii="Helvetica" w:hAnsi="Helvetica"/>
@@ -2000,7 +2236,7 @@
         </w:rPr>
         <w:t xml:space="preserve"> (</w:t>
       </w:r>
-      <w:hyperlink r:id="rId7" w:history="1">
+      <w:hyperlink r:id="rId9" w:history="1">
         <w:r>
           <w:rPr>
             <w:rStyle w:val="Hyperlink"/>
@@ -2028,6 +2264,7 @@
           <w:szCs w:val="22"/>
         </w:rPr>
       </w:pPr>
+      <w:proofErr w:type="spellStart"/>
       <w:r>
         <w:rPr>
           <w:rFonts w:ascii="Helvetica" w:hAnsi="Helvetica"/>
@@ -2037,6 +2274,7 @@
         </w:rPr>
         <w:t>BitBucket</w:t>
       </w:r>
+      <w:proofErr w:type="spellEnd"/>
       <w:r>
         <w:rPr>
           <w:rFonts w:ascii="Helvetica" w:hAnsi="Helvetica"/>
@@ -2045,7 +2283,7 @@
         </w:rPr>
         <w:t xml:space="preserve"> (</w:t>
       </w:r>
-      <w:hyperlink r:id="rId8" w:history="1">
+      <w:hyperlink r:id="rId10" w:history="1">
         <w:r>
           <w:rPr>
             <w:rStyle w:val="Hyperlink"/>
@@ -2090,7 +2328,7 @@
         </w:rPr>
         <w:t xml:space="preserve"> (</w:t>
       </w:r>
-      <w:hyperlink r:id="rId9" w:history="1">
+      <w:hyperlink r:id="rId11" w:history="1">
         <w:r>
           <w:rPr>
             <w:rStyle w:val="Hyperlink"/>
@@ -2135,7 +2373,7 @@
         </w:rPr>
         <w:t xml:space="preserve"> (</w:t>
       </w:r>
-      <w:hyperlink r:id="rId10" w:history="1">
+      <w:hyperlink r:id="rId12" w:history="1">
         <w:r>
           <w:rPr>
             <w:rStyle w:val="Hyperlink"/>
@@ -2180,7 +2418,7 @@
         </w:rPr>
         <w:t>(</w:t>
       </w:r>
-      <w:hyperlink r:id="rId11" w:history="1">
+      <w:hyperlink r:id="rId13" w:history="1">
         <w:r>
           <w:rPr>
             <w:rStyle w:val="Hyperlink"/>
@@ -2274,7 +2512,33 @@
           <w:sz w:val="22"/>
           <w:szCs w:val="22"/>
         </w:rPr>
-        <w:t>References attached to cover letter or available upon request.</w:t>
+        <w:t xml:space="preserve">References </w:t>
+      </w:r>
+      <w:bookmarkStart w:id="0" w:name="_GoBack"/>
+      <w:r>
+        <w:rPr>
+          <w:rFonts w:ascii="Helvetica" w:hAnsi="Helvetica"/>
+          <w:sz w:val="22"/>
+          <w:szCs w:val="22"/>
+        </w:rPr>
+        <w:t xml:space="preserve">attached </w:t>
+      </w:r>
+      <w:bookmarkEnd w:id="0"/>
+      <w:r>
+        <w:rPr>
+          <w:rFonts w:ascii="Helvetica" w:hAnsi="Helvetica"/>
+          <w:sz w:val="22"/>
+          <w:szCs w:val="22"/>
+        </w:rPr>
+        <w:t>to cover letter or available upon request</w:t>
+      </w:r>
+      <w:r>
+        <w:rPr>
+          <w:rFonts w:ascii="Helvetica" w:hAnsi="Helvetica"/>
+          <w:sz w:val="22"/>
+          <w:szCs w:val="22"/>
+        </w:rPr>
+        <w:t>.</w:t>
       </w:r>
     </w:p>
     <w:sectPr>
@@ -2285,6 +2549,44 @@
     </w:sectPr>
   </w:body>
 </w:document>
+</file>
+
+<file path=word/endnotes.xml><?xml version="1.0" encoding="utf-8"?>
+<w:endnotes xmlns:wpc="http://schemas.microsoft.com/office/word/2010/wordprocessingCanvas" xmlns:mo="http://schemas.microsoft.com/office/mac/office/2008/main" xmlns:mc="http://schemas.openxmlformats.org/markup-compatibility/2006" xmlns:mv="urn:schemas-microsoft-com:mac:vml" xmlns:o="urn:schemas-microsoft-com:office:office" xmlns:r="http://schemas.openxmlformats.org/officeDocument/2006/relationships" xmlns:m="http://schemas.openxmlformats.org/officeDocument/2006/math" xmlns:v="urn:schemas-microsoft-com:vml" xmlns:wp14="http://schemas.microsoft.com/office/word/2010/wordprocessingDrawing" xmlns:wp="http://schemas.openxmlformats.org/drawingml/2006/wordprocessingDrawing" xmlns:w10="urn:schemas-microsoft-com:office:word" xmlns:w="http://schemas.openxmlformats.org/wordprocessingml/2006/main" xmlns:w14="http://schemas.microsoft.com/office/word/2010/wordml" xmlns:wpg="http://schemas.microsoft.com/office/word/2010/wordprocessingGroup" xmlns:wpi="http://schemas.microsoft.com/office/word/2010/wordprocessingInk" xmlns:wne="http://schemas.microsoft.com/office/word/2006/wordml" xmlns:wps="http://schemas.microsoft.com/office/word/2010/wordprocessingShape" mc:Ignorable="w14 wp14">
+  <w:endnote w:type="separator" w:id="-1">
+    <w:p>
+      <w:r>
+        <w:separator/>
+      </w:r>
+    </w:p>
+  </w:endnote>
+  <w:endnote w:type="continuationSeparator" w:id="0">
+    <w:p>
+      <w:r>
+        <w:continuationSeparator/>
+      </w:r>
+    </w:p>
+  </w:endnote>
+</w:endnotes>
+</file>
+
+<file path=word/footnotes.xml><?xml version="1.0" encoding="utf-8"?>
+<w:footnotes xmlns:wpc="http://schemas.microsoft.com/office/word/2010/wordprocessingCanvas" xmlns:mo="http://schemas.microsoft.com/office/mac/office/2008/main" xmlns:mc="http://schemas.openxmlformats.org/markup-compatibility/2006" xmlns:mv="urn:schemas-microsoft-com:mac:vml" xmlns:o="urn:schemas-microsoft-com:office:office" xmlns:r="http://schemas.openxmlformats.org/officeDocument/2006/relationships" xmlns:m="http://schemas.openxmlformats.org/officeDocument/2006/math" xmlns:v="urn:schemas-microsoft-com:vml" xmlns:wp14="http://schemas.microsoft.com/office/word/2010/wordprocessingDrawing" xmlns:wp="http://schemas.openxmlformats.org/drawingml/2006/wordprocessingDrawing" xmlns:w10="urn:schemas-microsoft-com:office:word" xmlns:w="http://schemas.openxmlformats.org/wordprocessingml/2006/main" xmlns:w14="http://schemas.microsoft.com/office/word/2010/wordml" xmlns:wpg="http://schemas.microsoft.com/office/word/2010/wordprocessingGroup" xmlns:wpi="http://schemas.microsoft.com/office/word/2010/wordprocessingInk" xmlns:wne="http://schemas.microsoft.com/office/word/2006/wordml" xmlns:wps="http://schemas.microsoft.com/office/word/2010/wordprocessingShape" mc:Ignorable="w14 wp14">
+  <w:footnote w:type="separator" w:id="-1">
+    <w:p>
+      <w:r>
+        <w:separator/>
+      </w:r>
+    </w:p>
+  </w:footnote>
+  <w:footnote w:type="continuationSeparator" w:id="0">
+    <w:p>
+      <w:r>
+        <w:continuationSeparator/>
+      </w:r>
+    </w:p>
+  </w:footnote>
+</w:footnotes>
 </file>
 
 <file path=word/numbering.xml><?xml version="1.0" encoding="utf-8"?>
@@ -2902,6 +3204,159 @@
       <w:u w:val="single"/>
     </w:rPr>
   </w:style>
+  <w:style w:type="character" w:styleId="CommentReference">
+    <w:name w:val="annotation reference"/>
+    <w:basedOn w:val="DefaultParagraphFont"/>
+    <w:uiPriority w:val="99"/>
+    <w:semiHidden/>
+    <w:unhideWhenUsed/>
+    <w:rsid w:val="007D277C"/>
+    <w:rPr>
+      <w:sz w:val="18"/>
+      <w:szCs w:val="18"/>
+    </w:rPr>
+  </w:style>
+  <w:style w:type="paragraph" w:styleId="CommentText">
+    <w:name w:val="annotation text"/>
+    <w:basedOn w:val="Normal"/>
+    <w:link w:val="CommentTextChar"/>
+    <w:uiPriority w:val="99"/>
+    <w:semiHidden/>
+    <w:unhideWhenUsed/>
+    <w:rsid w:val="007D277C"/>
+  </w:style>
+  <w:style w:type="character" w:customStyle="1" w:styleId="CommentTextChar">
+    <w:name w:val="Comment Text Char"/>
+    <w:basedOn w:val="DefaultParagraphFont"/>
+    <w:link w:val="CommentText"/>
+    <w:uiPriority w:val="99"/>
+    <w:semiHidden/>
+    <w:rsid w:val="007D277C"/>
+  </w:style>
+  <w:style w:type="paragraph" w:styleId="CommentSubject">
+    <w:name w:val="annotation subject"/>
+    <w:basedOn w:val="CommentText"/>
+    <w:next w:val="CommentText"/>
+    <w:link w:val="CommentSubjectChar"/>
+    <w:uiPriority w:val="99"/>
+    <w:semiHidden/>
+    <w:unhideWhenUsed/>
+    <w:rsid w:val="007D277C"/>
+    <w:rPr>
+      <w:b/>
+      <w:bCs/>
+      <w:sz w:val="20"/>
+      <w:szCs w:val="20"/>
+    </w:rPr>
+  </w:style>
+  <w:style w:type="character" w:customStyle="1" w:styleId="CommentSubjectChar">
+    <w:name w:val="Comment Subject Char"/>
+    <w:basedOn w:val="CommentTextChar"/>
+    <w:link w:val="CommentSubject"/>
+    <w:uiPriority w:val="99"/>
+    <w:semiHidden/>
+    <w:rsid w:val="007D277C"/>
+    <w:rPr>
+      <w:b/>
+      <w:bCs/>
+      <w:sz w:val="20"/>
+      <w:szCs w:val="20"/>
+    </w:rPr>
+  </w:style>
+  <w:style w:type="paragraph" w:styleId="BalloonText">
+    <w:name w:val="Balloon Text"/>
+    <w:basedOn w:val="Normal"/>
+    <w:link w:val="BalloonTextChar"/>
+    <w:uiPriority w:val="99"/>
+    <w:semiHidden/>
+    <w:unhideWhenUsed/>
+    <w:rsid w:val="007D277C"/>
+    <w:rPr>
+      <w:rFonts w:ascii="Lucida Grande" w:hAnsi="Lucida Grande"/>
+      <w:sz w:val="18"/>
+      <w:szCs w:val="18"/>
+    </w:rPr>
+  </w:style>
+  <w:style w:type="character" w:customStyle="1" w:styleId="BalloonTextChar">
+    <w:name w:val="Balloon Text Char"/>
+    <w:basedOn w:val="DefaultParagraphFont"/>
+    <w:link w:val="BalloonText"/>
+    <w:uiPriority w:val="99"/>
+    <w:semiHidden/>
+    <w:rsid w:val="007D277C"/>
+    <w:rPr>
+      <w:rFonts w:ascii="Lucida Grande" w:hAnsi="Lucida Grande"/>
+      <w:sz w:val="18"/>
+      <w:szCs w:val="18"/>
+    </w:rPr>
+  </w:style>
+  <w:style w:type="paragraph" w:styleId="FootnoteText">
+    <w:name w:val="footnote text"/>
+    <w:basedOn w:val="Normal"/>
+    <w:link w:val="FootnoteTextChar"/>
+    <w:uiPriority w:val="99"/>
+    <w:unhideWhenUsed/>
+    <w:rsid w:val="007D277C"/>
+  </w:style>
+  <w:style w:type="character" w:customStyle="1" w:styleId="FootnoteTextChar">
+    <w:name w:val="Footnote Text Char"/>
+    <w:basedOn w:val="DefaultParagraphFont"/>
+    <w:link w:val="FootnoteText"/>
+    <w:uiPriority w:val="99"/>
+    <w:rsid w:val="007D277C"/>
+  </w:style>
+  <w:style w:type="character" w:styleId="FootnoteReference">
+    <w:name w:val="footnote reference"/>
+    <w:basedOn w:val="DefaultParagraphFont"/>
+    <w:uiPriority w:val="99"/>
+    <w:unhideWhenUsed/>
+    <w:rsid w:val="007D277C"/>
+    <w:rPr>
+      <w:vertAlign w:val="superscript"/>
+    </w:rPr>
+  </w:style>
+  <w:style w:type="paragraph" w:styleId="Header">
+    <w:name w:val="header"/>
+    <w:basedOn w:val="Normal"/>
+    <w:link w:val="HeaderChar"/>
+    <w:uiPriority w:val="99"/>
+    <w:unhideWhenUsed/>
+    <w:rsid w:val="007D277C"/>
+    <w:pPr>
+      <w:tabs>
+        <w:tab w:val="center" w:pos="4320"/>
+        <w:tab w:val="right" w:pos="8640"/>
+      </w:tabs>
+    </w:pPr>
+  </w:style>
+  <w:style w:type="character" w:customStyle="1" w:styleId="HeaderChar">
+    <w:name w:val="Header Char"/>
+    <w:basedOn w:val="DefaultParagraphFont"/>
+    <w:link w:val="Header"/>
+    <w:uiPriority w:val="99"/>
+    <w:rsid w:val="007D277C"/>
+  </w:style>
+  <w:style w:type="paragraph" w:styleId="Footer">
+    <w:name w:val="footer"/>
+    <w:basedOn w:val="Normal"/>
+    <w:link w:val="FooterChar"/>
+    <w:uiPriority w:val="99"/>
+    <w:unhideWhenUsed/>
+    <w:rsid w:val="007D277C"/>
+    <w:pPr>
+      <w:tabs>
+        <w:tab w:val="center" w:pos="4320"/>
+        <w:tab w:val="right" w:pos="8640"/>
+      </w:tabs>
+    </w:pPr>
+  </w:style>
+  <w:style w:type="character" w:customStyle="1" w:styleId="FooterChar">
+    <w:name w:val="Footer Char"/>
+    <w:basedOn w:val="DefaultParagraphFont"/>
+    <w:link w:val="Footer"/>
+    <w:uiPriority w:val="99"/>
+    <w:rsid w:val="007D277C"/>
+  </w:style>
 </w:styles>
 </file>
 
@@ -3109,6 +3564,159 @@
       <w:color w:val="0000FF" w:themeColor="hyperlink"/>
       <w:u w:val="single"/>
     </w:rPr>
+  </w:style>
+  <w:style w:type="character" w:styleId="CommentReference">
+    <w:name w:val="annotation reference"/>
+    <w:basedOn w:val="DefaultParagraphFont"/>
+    <w:uiPriority w:val="99"/>
+    <w:semiHidden/>
+    <w:unhideWhenUsed/>
+    <w:rsid w:val="007D277C"/>
+    <w:rPr>
+      <w:sz w:val="18"/>
+      <w:szCs w:val="18"/>
+    </w:rPr>
+  </w:style>
+  <w:style w:type="paragraph" w:styleId="CommentText">
+    <w:name w:val="annotation text"/>
+    <w:basedOn w:val="Normal"/>
+    <w:link w:val="CommentTextChar"/>
+    <w:uiPriority w:val="99"/>
+    <w:semiHidden/>
+    <w:unhideWhenUsed/>
+    <w:rsid w:val="007D277C"/>
+  </w:style>
+  <w:style w:type="character" w:customStyle="1" w:styleId="CommentTextChar">
+    <w:name w:val="Comment Text Char"/>
+    <w:basedOn w:val="DefaultParagraphFont"/>
+    <w:link w:val="CommentText"/>
+    <w:uiPriority w:val="99"/>
+    <w:semiHidden/>
+    <w:rsid w:val="007D277C"/>
+  </w:style>
+  <w:style w:type="paragraph" w:styleId="CommentSubject">
+    <w:name w:val="annotation subject"/>
+    <w:basedOn w:val="CommentText"/>
+    <w:next w:val="CommentText"/>
+    <w:link w:val="CommentSubjectChar"/>
+    <w:uiPriority w:val="99"/>
+    <w:semiHidden/>
+    <w:unhideWhenUsed/>
+    <w:rsid w:val="007D277C"/>
+    <w:rPr>
+      <w:b/>
+      <w:bCs/>
+      <w:sz w:val="20"/>
+      <w:szCs w:val="20"/>
+    </w:rPr>
+  </w:style>
+  <w:style w:type="character" w:customStyle="1" w:styleId="CommentSubjectChar">
+    <w:name w:val="Comment Subject Char"/>
+    <w:basedOn w:val="CommentTextChar"/>
+    <w:link w:val="CommentSubject"/>
+    <w:uiPriority w:val="99"/>
+    <w:semiHidden/>
+    <w:rsid w:val="007D277C"/>
+    <w:rPr>
+      <w:b/>
+      <w:bCs/>
+      <w:sz w:val="20"/>
+      <w:szCs w:val="20"/>
+    </w:rPr>
+  </w:style>
+  <w:style w:type="paragraph" w:styleId="BalloonText">
+    <w:name w:val="Balloon Text"/>
+    <w:basedOn w:val="Normal"/>
+    <w:link w:val="BalloonTextChar"/>
+    <w:uiPriority w:val="99"/>
+    <w:semiHidden/>
+    <w:unhideWhenUsed/>
+    <w:rsid w:val="007D277C"/>
+    <w:rPr>
+      <w:rFonts w:ascii="Lucida Grande" w:hAnsi="Lucida Grande"/>
+      <w:sz w:val="18"/>
+      <w:szCs w:val="18"/>
+    </w:rPr>
+  </w:style>
+  <w:style w:type="character" w:customStyle="1" w:styleId="BalloonTextChar">
+    <w:name w:val="Balloon Text Char"/>
+    <w:basedOn w:val="DefaultParagraphFont"/>
+    <w:link w:val="BalloonText"/>
+    <w:uiPriority w:val="99"/>
+    <w:semiHidden/>
+    <w:rsid w:val="007D277C"/>
+    <w:rPr>
+      <w:rFonts w:ascii="Lucida Grande" w:hAnsi="Lucida Grande"/>
+      <w:sz w:val="18"/>
+      <w:szCs w:val="18"/>
+    </w:rPr>
+  </w:style>
+  <w:style w:type="paragraph" w:styleId="FootnoteText">
+    <w:name w:val="footnote text"/>
+    <w:basedOn w:val="Normal"/>
+    <w:link w:val="FootnoteTextChar"/>
+    <w:uiPriority w:val="99"/>
+    <w:unhideWhenUsed/>
+    <w:rsid w:val="007D277C"/>
+  </w:style>
+  <w:style w:type="character" w:customStyle="1" w:styleId="FootnoteTextChar">
+    <w:name w:val="Footnote Text Char"/>
+    <w:basedOn w:val="DefaultParagraphFont"/>
+    <w:link w:val="FootnoteText"/>
+    <w:uiPriority w:val="99"/>
+    <w:rsid w:val="007D277C"/>
+  </w:style>
+  <w:style w:type="character" w:styleId="FootnoteReference">
+    <w:name w:val="footnote reference"/>
+    <w:basedOn w:val="DefaultParagraphFont"/>
+    <w:uiPriority w:val="99"/>
+    <w:unhideWhenUsed/>
+    <w:rsid w:val="007D277C"/>
+    <w:rPr>
+      <w:vertAlign w:val="superscript"/>
+    </w:rPr>
+  </w:style>
+  <w:style w:type="paragraph" w:styleId="Header">
+    <w:name w:val="header"/>
+    <w:basedOn w:val="Normal"/>
+    <w:link w:val="HeaderChar"/>
+    <w:uiPriority w:val="99"/>
+    <w:unhideWhenUsed/>
+    <w:rsid w:val="007D277C"/>
+    <w:pPr>
+      <w:tabs>
+        <w:tab w:val="center" w:pos="4320"/>
+        <w:tab w:val="right" w:pos="8640"/>
+      </w:tabs>
+    </w:pPr>
+  </w:style>
+  <w:style w:type="character" w:customStyle="1" w:styleId="HeaderChar">
+    <w:name w:val="Header Char"/>
+    <w:basedOn w:val="DefaultParagraphFont"/>
+    <w:link w:val="Header"/>
+    <w:uiPriority w:val="99"/>
+    <w:rsid w:val="007D277C"/>
+  </w:style>
+  <w:style w:type="paragraph" w:styleId="Footer">
+    <w:name w:val="footer"/>
+    <w:basedOn w:val="Normal"/>
+    <w:link w:val="FooterChar"/>
+    <w:uiPriority w:val="99"/>
+    <w:unhideWhenUsed/>
+    <w:rsid w:val="007D277C"/>
+    <w:pPr>
+      <w:tabs>
+        <w:tab w:val="center" w:pos="4320"/>
+        <w:tab w:val="right" w:pos="8640"/>
+      </w:tabs>
+    </w:pPr>
+  </w:style>
+  <w:style w:type="character" w:customStyle="1" w:styleId="FooterChar">
+    <w:name w:val="Footer Char"/>
+    <w:basedOn w:val="DefaultParagraphFont"/>
+    <w:link w:val="Footer"/>
+    <w:uiPriority w:val="99"/>
+    <w:rsid w:val="007D277C"/>
   </w:style>
 </w:styles>
 </file>

</xml_diff>

<commit_message>
Updates to all formats
</commit_message>
<xml_diff>
--- a/Resume.docx
+++ b/Resume.docx
@@ -12,7 +12,9 @@
           <w:sz w:val="32"/>
           <w:b/>
           <w:szCs w:val="32"/>
-          <w:rFonts w:ascii="Helvetica" w:hAnsi="Helvetica"/>
+          <w:rFonts w:ascii="Helvetica" w:hAnsi="Helvetica" w:eastAsia="ＭＳ 明朝" w:cs="" w:cstheme="minorBidi" w:eastAsiaTheme="minorEastAsia"/>
+          <w:color w:val="00000A"/>
+          <w:lang w:val="en-US" w:eastAsia="en-US" w:bidi="ar-SA"/>
         </w:rPr>
       </w:pPr>
       <w:r>
@@ -140,7 +142,9 @@
           <w:sz w:val="32"/>
           <w:sz w:val="32"/>
           <w:szCs w:val="32"/>
-          <w:rFonts w:ascii="Helvetica" w:hAnsi="Helvetica"/>
+          <w:rFonts w:ascii="Helvetica" w:hAnsi="Helvetica" w:eastAsia="ＭＳ 明朝" w:cs="" w:cstheme="minorBidi" w:eastAsiaTheme="minorEastAsia"/>
+          <w:color w:val="00000A"/>
+          <w:lang w:val="en-US" w:eastAsia="en-US" w:bidi="ar-SA"/>
         </w:rPr>
       </w:pPr>
       <w:r>
@@ -159,7 +163,9 @@
           <w:sz w:val="22"/>
           <w:sz w:val="22"/>
           <w:szCs w:val="22"/>
-          <w:rFonts w:ascii="Helvetica" w:hAnsi="Helvetica"/>
+          <w:rFonts w:ascii="Helvetica" w:hAnsi="Helvetica" w:eastAsia="ＭＳ 明朝" w:cs="" w:cstheme="minorBidi" w:eastAsiaTheme="minorEastAsia"/>
+          <w:color w:val="00000A"/>
+          <w:lang w:val="en-US" w:eastAsia="en-US" w:bidi="ar-SA"/>
         </w:rPr>
       </w:pPr>
       <w:r>
@@ -198,18 +204,16 @@
       <w:pPr>
         <w:pStyle w:val="Normal"/>
         <w:rPr>
-          <w:sz w:val="22"/>
-          <w:sz w:val="22"/>
-          <w:szCs w:val="22"/>
-          <w:rFonts w:ascii="Helvetica" w:hAnsi="Helvetica"/>
-        </w:rPr>
-      </w:pPr>
-      <w:r>
-        <w:rPr>
-          <w:rFonts w:ascii="Helvetica" w:hAnsi="Helvetica"/>
-          <w:sz w:val="22"/>
-          <w:szCs w:val="22"/>
-        </w:rPr>
+          <w:sz w:val="24"/>
+          <w:sz w:val="24"/>
+          <w:szCs w:val="24"/>
+          <w:rFonts w:ascii="Cambria" w:hAnsi="Cambria" w:eastAsia="ＭＳ 明朝" w:cs="" w:asciiTheme="minorHAnsi" w:cstheme="minorBidi" w:eastAsiaTheme="minorEastAsia" w:hAnsiTheme="minorHAnsi"/>
+          <w:color w:val="00000A"/>
+          <w:lang w:val="en-US" w:eastAsia="en-US" w:bidi="ar-SA"/>
+        </w:rPr>
+      </w:pPr>
+      <w:r>
+        <w:rPr/>
       </w:r>
       <w:r/>
     </w:p>
@@ -221,20 +225,14 @@
           <w:numId w:val="3"/>
         </w:numPr>
         <w:ind w:left="360" w:hanging="360"/>
-        <w:rPr>
-          <w:sz w:val="22"/>
-          <w:sz w:val="22"/>
-          <w:szCs w:val="22"/>
-          <w:rFonts w:ascii="Helvetica" w:hAnsi="Helvetica"/>
-        </w:rPr>
-      </w:pPr>
-      <w:r>
-        <w:rPr>
-          <w:rFonts w:ascii="Helvetica" w:hAnsi="Helvetica"/>
-          <w:sz w:val="22"/>
-          <w:szCs w:val="22"/>
-        </w:rPr>
-        <w:t>Continue to work in an Agile development environment where I feel I am most productive in</w:t>
+      </w:pPr>
+      <w:r>
+        <w:rPr>
+          <w:rFonts w:ascii="Helvetica" w:hAnsi="Helvetica"/>
+          <w:sz w:val="22"/>
+          <w:szCs w:val="22"/>
+        </w:rPr>
+        <w:t>Work with WordPress</w:t>
       </w:r>
       <w:r/>
     </w:p>
@@ -246,20 +244,14 @@
           <w:numId w:val="3"/>
         </w:numPr>
         <w:ind w:left="360" w:hanging="360"/>
-        <w:rPr>
-          <w:sz w:val="22"/>
-          <w:sz w:val="22"/>
-          <w:szCs w:val="22"/>
-          <w:rFonts w:ascii="Helvetica" w:hAnsi="Helvetica"/>
-        </w:rPr>
-      </w:pPr>
-      <w:r>
-        <w:rPr>
-          <w:rFonts w:ascii="Helvetica" w:hAnsi="Helvetica"/>
-          <w:sz w:val="22"/>
-          <w:szCs w:val="22"/>
-        </w:rPr>
-        <w:t>Work in an environment that supports contributions to Open Source software, specifically WordPress</w:t>
+      </w:pPr>
+      <w:r>
+        <w:rPr>
+          <w:rFonts w:ascii="Helvetica" w:hAnsi="Helvetica"/>
+          <w:sz w:val="22"/>
+          <w:szCs w:val="22"/>
+        </w:rPr>
+        <w:t>Build Websites, Themes and Plugins</w:t>
       </w:r>
       <w:r/>
     </w:p>
@@ -271,116 +263,27 @@
           <w:numId w:val="3"/>
         </w:numPr>
         <w:ind w:left="360" w:hanging="360"/>
-        <w:rPr>
-          <w:sz w:val="22"/>
-          <w:sz w:val="22"/>
-          <w:szCs w:val="22"/>
-          <w:rFonts w:ascii="Helvetica" w:hAnsi="Helvetica"/>
-        </w:rPr>
-      </w:pPr>
-      <w:r>
-        <w:rPr>
-          <w:rFonts w:ascii="Helvetica" w:hAnsi="Helvetica"/>
-          <w:sz w:val="22"/>
-          <w:szCs w:val="22"/>
-        </w:rPr>
-        <w:t>Work with flexible and friendly teams</w:t>
-      </w:r>
-      <w:r/>
-    </w:p>
-    <w:p>
-      <w:pPr>
-        <w:pStyle w:val="ListParagraph"/>
-        <w:numPr>
-          <w:ilvl w:val="0"/>
-          <w:numId w:val="3"/>
-        </w:numPr>
-        <w:ind w:left="360" w:hanging="360"/>
-        <w:rPr>
-          <w:sz w:val="22"/>
-          <w:sz w:val="22"/>
-          <w:szCs w:val="22"/>
-          <w:rFonts w:ascii="Helvetica" w:hAnsi="Helvetica"/>
-        </w:rPr>
-      </w:pPr>
-      <w:r>
-        <w:rPr>
-          <w:rFonts w:ascii="Helvetica" w:hAnsi="Helvetica"/>
-          <w:sz w:val="22"/>
-          <w:szCs w:val="22"/>
-        </w:rPr>
-        <w:t>Work primarily with Web-based technologies</w:t>
-      </w:r>
-      <w:r/>
-    </w:p>
-    <w:p>
-      <w:pPr>
-        <w:pStyle w:val="ListParagraph"/>
-        <w:numPr>
-          <w:ilvl w:val="0"/>
-          <w:numId w:val="3"/>
-        </w:numPr>
-        <w:ind w:left="360" w:hanging="360"/>
-      </w:pPr>
-      <w:r>
-        <w:rPr>
-          <w:rFonts w:ascii="Helvetica" w:hAnsi="Helvetica"/>
-          <w:sz w:val="22"/>
-          <w:szCs w:val="22"/>
-        </w:rPr>
-        <w:t xml:space="preserve">Work remotely (if </w:t>
-      </w:r>
-      <w:r>
-        <w:rPr>
-          <w:rFonts w:ascii="Helvetica" w:hAnsi="Helvetica"/>
-          <w:sz w:val="22"/>
-          <w:szCs w:val="22"/>
-        </w:rPr>
-        <w:t>available</w:t>
-      </w:r>
-      <w:r>
-        <w:rPr>
-          <w:rFonts w:ascii="Helvetica" w:hAnsi="Helvetica"/>
-          <w:sz w:val="22"/>
-          <w:szCs w:val="22"/>
-        </w:rPr>
-        <w:t>)</w:t>
-      </w:r>
-      <w:r/>
-    </w:p>
-    <w:p>
-      <w:pPr>
-        <w:pStyle w:val="ListParagraph"/>
-        <w:numPr>
-          <w:ilvl w:val="0"/>
-          <w:numId w:val="3"/>
-        </w:numPr>
-        <w:ind w:left="360" w:hanging="360"/>
-        <w:rPr>
-          <w:sz w:val="22"/>
-          <w:sz w:val="22"/>
-          <w:szCs w:val="22"/>
-          <w:rFonts w:ascii="Helvetica" w:hAnsi="Helvetica"/>
-        </w:rPr>
-      </w:pPr>
-      <w:r>
-        <w:rPr>
-          <w:rFonts w:ascii="Helvetica" w:hAnsi="Helvetica"/>
-          <w:sz w:val="22"/>
-          <w:szCs w:val="22"/>
-        </w:rPr>
-        <w:t>Achieve goals and ship code</w:t>
-      </w:r>
-      <w:r/>
-    </w:p>
-    <w:p>
-      <w:pPr>
-        <w:pStyle w:val="Normal"/>
-        <w:rPr>
-          <w:sz w:val="22"/>
-          <w:sz w:val="22"/>
-          <w:szCs w:val="22"/>
-          <w:rFonts w:ascii="Helvetica" w:hAnsi="Helvetica"/>
+      </w:pPr>
+      <w:r>
+        <w:rPr>
+          <w:rFonts w:ascii="Helvetica" w:hAnsi="Helvetica"/>
+          <w:sz w:val="22"/>
+          <w:szCs w:val="22"/>
+        </w:rPr>
+        <w:t>Setup Environments for Websites (Hosting, etc)</w:t>
+      </w:r>
+      <w:r/>
+    </w:p>
+    <w:p>
+      <w:pPr>
+        <w:pStyle w:val="Normal"/>
+        <w:rPr>
+          <w:sz w:val="22"/>
+          <w:sz w:val="22"/>
+          <w:szCs w:val="22"/>
+          <w:rFonts w:ascii="Helvetica" w:hAnsi="Helvetica" w:eastAsia="ＭＳ 明朝" w:cs="" w:cstheme="minorBidi" w:eastAsiaTheme="minorEastAsia"/>
+          <w:color w:val="00000A"/>
+          <w:lang w:val="en-US" w:eastAsia="en-US" w:bidi="ar-SA"/>
         </w:rPr>
       </w:pPr>
       <w:r>
@@ -424,7 +327,9 @@
           <w:sz w:val="22"/>
           <w:i/>
           <w:szCs w:val="22"/>
-          <w:rFonts w:ascii="Helvetica" w:hAnsi="Helvetica"/>
+          <w:rFonts w:ascii="Helvetica" w:hAnsi="Helvetica" w:eastAsia="ＭＳ 明朝" w:cs="" w:cstheme="minorBidi" w:eastAsiaTheme="minorEastAsia"/>
+          <w:color w:val="00000A"/>
+          <w:lang w:val="en-US" w:eastAsia="en-US" w:bidi="ar-SA"/>
         </w:rPr>
       </w:pPr>
       <w:r>
@@ -466,23 +371,38 @@
         <w:tabs>
           <w:tab w:val="left" w:pos="5048" w:leader="none"/>
         </w:tabs>
-        <w:rPr>
+      </w:pPr>
+      <w:r>
+        <w:rPr>
+          <w:rFonts w:ascii="Helvetica" w:hAnsi="Helvetica"/>
+        </w:rPr>
+        <w:t xml:space="preserve">August 2012 – </w:t>
+      </w:r>
+      <w:r>
+        <w:rPr>
+          <w:rFonts w:ascii="Helvetica" w:hAnsi="Helvetica"/>
+        </w:rPr>
+        <w:t>Feb 2015</w:t>
+      </w:r>
+      <w:r>
+        <w:rPr>
+          <w:rFonts w:ascii="Helvetica" w:hAnsi="Helvetica"/>
+        </w:rPr>
+        <w:t xml:space="preserve">, </w:t>
+      </w:r>
+      <w:r>
+        <w:rPr>
+          <w:rFonts w:ascii="Helvetica" w:hAnsi="Helvetica"/>
           <w:u w:val="single"/>
-          <w:rFonts w:ascii="Helvetica" w:hAnsi="Helvetica"/>
-        </w:rPr>
-      </w:pPr>
-      <w:r>
-        <w:rPr>
-          <w:rFonts w:ascii="Helvetica" w:hAnsi="Helvetica"/>
-        </w:rPr>
-        <w:t xml:space="preserve">August 2012 – Current, </w:t>
+        </w:rPr>
+        <w:t>3</w:t>
       </w:r>
       <w:r>
         <w:rPr>
           <w:rFonts w:ascii="Helvetica" w:hAnsi="Helvetica"/>
           <w:u w:val="single"/>
         </w:rPr>
-        <w:t>2.5 years experience</w:t>
+        <w:t xml:space="preserve"> years experience</w:t>
       </w:r>
       <w:r/>
     </w:p>
@@ -494,7 +414,9 @@
           <w:sz w:val="22"/>
           <w:sz w:val="22"/>
           <w:szCs w:val="22"/>
-          <w:rFonts w:ascii="Helvetica" w:hAnsi="Helvetica"/>
+          <w:rFonts w:ascii="Helvetica" w:hAnsi="Helvetica" w:eastAsia="ＭＳ 明朝" w:cs="" w:cstheme="minorBidi" w:eastAsiaTheme="minorEastAsia"/>
+          <w:color w:val="00000A"/>
+          <w:lang w:val="en-US" w:eastAsia="en-US" w:bidi="ar-SA"/>
         </w:rPr>
       </w:pPr>
       <w:r>
@@ -514,20 +436,22 @@
           <w:numId w:val="2"/>
         </w:numPr>
         <w:ind w:left="450" w:hanging="360"/>
-        <w:rPr>
-          <w:sz w:val="22"/>
-          <w:sz w:val="22"/>
-          <w:szCs w:val="22"/>
-          <w:rFonts w:ascii="Helvetica" w:hAnsi="Helvetica"/>
-        </w:rPr>
-      </w:pPr>
-      <w:r>
-        <w:rPr>
-          <w:rFonts w:ascii="Helvetica" w:hAnsi="Helvetica"/>
-          <w:sz w:val="22"/>
-          <w:szCs w:val="22"/>
-        </w:rPr>
-        <w:t>Transitioned a technology consulting firm into a Agile Web development studio</w:t>
+      </w:pPr>
+      <w:r>
+        <w:rPr>
+          <w:rFonts w:ascii="Helvetica" w:hAnsi="Helvetica"/>
+          <w:sz w:val="22"/>
+          <w:szCs w:val="22"/>
+        </w:rPr>
+        <w:t xml:space="preserve">Transitioned a technology consulting firm into a </w:t>
+      </w:r>
+      <w:r>
+        <w:rPr>
+          <w:rFonts w:ascii="Helvetica" w:hAnsi="Helvetica"/>
+          <w:sz w:val="22"/>
+          <w:szCs w:val="22"/>
+        </w:rPr>
+        <w:t>WordPress Website studio</w:t>
       </w:r>
       <w:r/>
     </w:p>
@@ -539,20 +463,30 @@
           <w:numId w:val="2"/>
         </w:numPr>
         <w:ind w:left="450" w:hanging="360"/>
-        <w:rPr>
-          <w:sz w:val="22"/>
-          <w:sz w:val="22"/>
-          <w:szCs w:val="22"/>
-          <w:rFonts w:ascii="Helvetica" w:hAnsi="Helvetica"/>
-        </w:rPr>
-      </w:pPr>
-      <w:r>
-        <w:rPr>
-          <w:rFonts w:ascii="Helvetica" w:hAnsi="Helvetica"/>
-          <w:sz w:val="22"/>
-          <w:szCs w:val="22"/>
-        </w:rPr>
-        <w:t xml:space="preserve">Planned and implemented Agile development strategies </w:t>
+      </w:pPr>
+      <w:r>
+        <w:rPr>
+          <w:rFonts w:ascii="Helvetica" w:hAnsi="Helvetica"/>
+          <w:sz w:val="22"/>
+          <w:szCs w:val="22"/>
+        </w:rPr>
+        <w:t xml:space="preserve">Consulted and </w:t>
+      </w:r>
+      <w:r>
+        <w:rPr>
+          <w:rFonts w:ascii="Helvetica" w:hAnsi="Helvetica"/>
+          <w:sz w:val="22"/>
+          <w:szCs w:val="22"/>
+        </w:rPr>
+        <w:t>implemented</w:t>
+      </w:r>
+      <w:r>
+        <w:rPr>
+          <w:rFonts w:ascii="Helvetica" w:hAnsi="Helvetica"/>
+          <w:sz w:val="22"/>
+          <w:szCs w:val="22"/>
+        </w:rPr>
+        <w:t xml:space="preserve"> Web Technology such as hosting platforms, deployment systems, and version control seeking to improve company quality </w:t>
       </w:r>
       <w:r/>
     </w:p>
@@ -564,20 +498,22 @@
           <w:numId w:val="2"/>
         </w:numPr>
         <w:ind w:left="450" w:hanging="360"/>
-        <w:rPr>
-          <w:sz w:val="22"/>
-          <w:sz w:val="22"/>
-          <w:szCs w:val="22"/>
-          <w:rFonts w:ascii="Helvetica" w:hAnsi="Helvetica"/>
-        </w:rPr>
-      </w:pPr>
-      <w:r>
-        <w:rPr>
-          <w:rFonts w:ascii="Helvetica" w:hAnsi="Helvetica"/>
-          <w:sz w:val="22"/>
-          <w:szCs w:val="22"/>
-        </w:rPr>
-        <w:t xml:space="preserve">Consulted and worked with Web Technology such as hosting platforms, deployment systems, and version control seeking to improve company quality </w:t>
+      </w:pPr>
+      <w:r>
+        <w:rPr>
+          <w:rFonts w:ascii="Helvetica" w:hAnsi="Helvetica"/>
+          <w:sz w:val="22"/>
+          <w:szCs w:val="22"/>
+        </w:rPr>
+        <w:t xml:space="preserve">Served as primary project manager </w:t>
+      </w:r>
+      <w:r>
+        <w:rPr>
+          <w:rFonts w:ascii="Helvetica" w:hAnsi="Helvetica"/>
+          <w:sz w:val="22"/>
+          <w:szCs w:val="22"/>
+        </w:rPr>
+        <w:t>and developer</w:t>
       </w:r>
       <w:r/>
     </w:p>
@@ -589,20 +525,14 @@
           <w:numId w:val="2"/>
         </w:numPr>
         <w:ind w:left="450" w:hanging="360"/>
-        <w:rPr>
-          <w:sz w:val="22"/>
-          <w:sz w:val="22"/>
-          <w:szCs w:val="22"/>
-          <w:rFonts w:ascii="Helvetica" w:hAnsi="Helvetica"/>
-        </w:rPr>
-      </w:pPr>
-      <w:r>
-        <w:rPr>
-          <w:rFonts w:ascii="Helvetica" w:hAnsi="Helvetica"/>
-          <w:sz w:val="22"/>
-          <w:szCs w:val="22"/>
-        </w:rPr>
-        <w:t>Served as primary project manager, "scrum master," and customer relationship manager</w:t>
+      </w:pPr>
+      <w:r>
+        <w:rPr>
+          <w:rFonts w:ascii="Helvetica" w:hAnsi="Helvetica"/>
+          <w:sz w:val="22"/>
+          <w:szCs w:val="22"/>
+        </w:rPr>
+        <w:t>Managed and lead multiple contractor relationships as we adjusted to our demand of work</w:t>
       </w:r>
       <w:r/>
     </w:p>
@@ -614,20 +544,30 @@
           <w:numId w:val="2"/>
         </w:numPr>
         <w:ind w:left="450" w:hanging="360"/>
-        <w:rPr>
-          <w:sz w:val="22"/>
-          <w:sz w:val="22"/>
-          <w:szCs w:val="22"/>
-          <w:rFonts w:ascii="Helvetica" w:hAnsi="Helvetica"/>
-        </w:rPr>
-      </w:pPr>
-      <w:r>
-        <w:rPr>
-          <w:rFonts w:ascii="Helvetica" w:hAnsi="Helvetica"/>
-          <w:sz w:val="22"/>
-          <w:szCs w:val="22"/>
-        </w:rPr>
-        <w:t xml:space="preserve">Managed and lead multiple contractor relationships as we adjusted to our demand of work </w:t>
+      </w:pPr>
+      <w:r>
+        <w:rPr>
+          <w:rFonts w:ascii="Helvetica" w:hAnsi="Helvetica"/>
+          <w:sz w:val="22"/>
+          <w:szCs w:val="22"/>
+        </w:rPr>
+        <w:t xml:space="preserve">Built WordPress </w:t>
+      </w:r>
+      <w:r>
+        <w:rPr>
+          <w:rFonts w:ascii="Helvetica" w:hAnsi="Helvetica"/>
+          <w:sz w:val="22"/>
+          <w:szCs w:val="22"/>
+        </w:rPr>
+        <w:t xml:space="preserve">Websites, </w:t>
+      </w:r>
+      <w:r>
+        <w:rPr>
+          <w:rFonts w:ascii="Helvetica" w:hAnsi="Helvetica"/>
+          <w:sz w:val="22"/>
+          <w:szCs w:val="22"/>
+        </w:rPr>
+        <w:t>Plugins and Themes designed to help the content team accomplish client goals</w:t>
       </w:r>
       <w:r/>
     </w:p>
@@ -639,29 +579,118 @@
           <w:numId w:val="2"/>
         </w:numPr>
         <w:ind w:left="450" w:hanging="360"/>
-        <w:rPr>
-          <w:sz w:val="22"/>
-          <w:sz w:val="22"/>
-          <w:szCs w:val="22"/>
-          <w:rFonts w:ascii="Helvetica" w:hAnsi="Helvetica"/>
-        </w:rPr>
-      </w:pPr>
-      <w:r>
-        <w:rPr>
-          <w:rFonts w:ascii="Helvetica" w:hAnsi="Helvetica"/>
-          <w:sz w:val="22"/>
-          <w:szCs w:val="22"/>
-        </w:rPr>
-        <w:t>Built numerous WordPress Plugins and Themes designed to help the content team accomplish client goals</w:t>
-      </w:r>
-      <w:r/>
-    </w:p>
-    <w:p>
-      <w:pPr>
-        <w:pStyle w:val="ListParagraph"/>
-        <w:numPr>
-          <w:ilvl w:val="0"/>
-          <w:numId w:val="2"/>
+      </w:pPr>
+      <w:r>
+        <w:rPr>
+          <w:rFonts w:ascii="Helvetica" w:hAnsi="Helvetica"/>
+          <w:sz w:val="22"/>
+          <w:szCs w:val="22"/>
+        </w:rPr>
+        <w:t xml:space="preserve">Built and designed </w:t>
+      </w:r>
+      <w:r>
+        <w:rPr>
+          <w:rFonts w:ascii="Helvetica" w:hAnsi="Helvetica"/>
+          <w:sz w:val="22"/>
+          <w:szCs w:val="22"/>
+        </w:rPr>
+        <w:t>other PHP Applications that were not based on WordPress</w:t>
+      </w:r>
+      <w:r/>
+    </w:p>
+    <w:p>
+      <w:pPr>
+        <w:pStyle w:val="Normal"/>
+        <w:ind w:left="180" w:hanging="180"/>
+        <w:rPr>
+          <w:sz w:val="28"/>
+          <w:sz w:val="28"/>
+          <w:szCs w:val="28"/>
+          <w:rFonts w:ascii="Helvetica" w:hAnsi="Helvetica" w:eastAsia="ＭＳ 明朝" w:cs="" w:cstheme="minorBidi" w:eastAsiaTheme="minorEastAsia"/>
+          <w:color w:val="00000A"/>
+          <w:lang w:val="en-US" w:eastAsia="en-US" w:bidi="ar-SA"/>
+        </w:rPr>
+      </w:pPr>
+      <w:r>
+        <w:rPr>
+          <w:rFonts w:ascii="Helvetica" w:hAnsi="Helvetica"/>
+          <w:sz w:val="28"/>
+          <w:szCs w:val="28"/>
+        </w:rPr>
+      </w:r>
+      <w:r/>
+    </w:p>
+    <w:p>
+      <w:pPr>
+        <w:pStyle w:val="Normal"/>
+        <w:rPr>
+          <w:sz w:val="28"/>
+          <w:sz w:val="28"/>
+          <w:szCs w:val="28"/>
+          <w:rFonts w:ascii="Helvetica" w:hAnsi="Helvetica"/>
+        </w:rPr>
+      </w:pPr>
+      <w:r>
+        <w:rPr>
+          <w:rFonts w:ascii="Helvetica" w:hAnsi="Helvetica"/>
+          <w:sz w:val="28"/>
+          <w:szCs w:val="28"/>
+        </w:rPr>
+        <w:t>WordPress.org, Contributor to Core, Plugins, &amp; Themes</w:t>
+      </w:r>
+      <w:r/>
+    </w:p>
+    <w:p>
+      <w:pPr>
+        <w:pStyle w:val="Normal"/>
+        <w:rPr>
+          <w:u w:val="single"/>
+          <w:rFonts w:ascii="Helvetica" w:hAnsi="Helvetica"/>
+        </w:rPr>
+      </w:pPr>
+      <w:r>
+        <w:rPr>
+          <w:rFonts w:ascii="Helvetica" w:hAnsi="Helvetica"/>
+        </w:rPr>
+        <w:t xml:space="preserve">2010 – Current, </w:t>
+      </w:r>
+      <w:r>
+        <w:rPr>
+          <w:rFonts w:ascii="Helvetica" w:hAnsi="Helvetica"/>
+          <w:u w:val="single"/>
+        </w:rPr>
+        <w:t>4.5 years experience</w:t>
+      </w:r>
+      <w:r/>
+    </w:p>
+    <w:p>
+      <w:pPr>
+        <w:pStyle w:val="Normal"/>
+        <w:ind w:left="450" w:hanging="0"/>
+        <w:rPr>
+          <w:sz w:val="22"/>
+          <w:sz w:val="22"/>
+          <w:szCs w:val="22"/>
+          <w:rFonts w:ascii="Helvetica" w:hAnsi="Helvetica" w:eastAsia="ＭＳ 明朝" w:cs="" w:cstheme="minorBidi" w:eastAsiaTheme="minorEastAsia"/>
+          <w:color w:val="00000A"/>
+          <w:lang w:val="en-US" w:eastAsia="en-US" w:bidi="ar-SA"/>
+        </w:rPr>
+      </w:pPr>
+      <w:r>
+        <w:rPr>
+          <w:rFonts w:ascii="Helvetica" w:hAnsi="Helvetica"/>
+          <w:sz w:val="22"/>
+          <w:szCs w:val="22"/>
+        </w:rPr>
+      </w:r>
+      <w:r/>
+    </w:p>
+    <w:p>
+      <w:pPr>
+        <w:pStyle w:val="Normal"/>
+        <w:numPr>
+          <w:ilvl w:val="0"/>
+          <w:numId w:val="1"/>
         </w:numPr>
         <w:ind w:left="450" w:hanging="360"/>
         <w:rPr>
@@ -677,14 +706,84 @@
           <w:sz w:val="22"/>
           <w:szCs w:val="22"/>
         </w:rPr>
-        <w:t xml:space="preserve">Built and designed modular PHP Web Applications outside of WordPress </w:t>
-      </w:r>
-      <w:r/>
-    </w:p>
-    <w:p>
-      <w:pPr>
-        <w:pStyle w:val="Normal"/>
-        <w:ind w:left="180" w:hanging="180"/>
+        <w:t>Contributions to WordPress Core in versions 3.8, 3.8.1 and 3.9</w:t>
+      </w:r>
+      <w:r/>
+    </w:p>
+    <w:p>
+      <w:pPr>
+        <w:pStyle w:val="Normal"/>
+        <w:numPr>
+          <w:ilvl w:val="0"/>
+          <w:numId w:val="1"/>
+        </w:numPr>
+        <w:ind w:left="450" w:hanging="360"/>
+        <w:rPr>
+          <w:sz w:val="22"/>
+          <w:sz w:val="22"/>
+          <w:szCs w:val="22"/>
+          <w:rFonts w:ascii="Helvetica" w:hAnsi="Helvetica"/>
+        </w:rPr>
+      </w:pPr>
+      <w:r>
+        <w:rPr>
+          <w:rFonts w:ascii="Helvetica" w:hAnsi="Helvetica"/>
+          <w:sz w:val="22"/>
+          <w:szCs w:val="22"/>
+        </w:rPr>
+        <w:t>Six Plugin contributions to WordPress.org Plugin Directory</w:t>
+      </w:r>
+      <w:r/>
+    </w:p>
+    <w:p>
+      <w:pPr>
+        <w:pStyle w:val="Normal"/>
+        <w:numPr>
+          <w:ilvl w:val="0"/>
+          <w:numId w:val="1"/>
+        </w:numPr>
+        <w:ind w:left="450" w:hanging="360"/>
+        <w:rPr>
+          <w:sz w:val="22"/>
+          <w:sz w:val="22"/>
+          <w:szCs w:val="22"/>
+          <w:rFonts w:ascii="Helvetica" w:hAnsi="Helvetica"/>
+        </w:rPr>
+      </w:pPr>
+      <w:r>
+        <w:rPr>
+          <w:rFonts w:ascii="Helvetica" w:hAnsi="Helvetica"/>
+          <w:sz w:val="22"/>
+          <w:szCs w:val="22"/>
+        </w:rPr>
+        <w:t>Theme Reviewer for WordPress.org Theme Directory and one Theme contribution</w:t>
+      </w:r>
+      <w:r/>
+    </w:p>
+    <w:p>
+      <w:pPr>
+        <w:pStyle w:val="Normal"/>
+        <w:rPr>
+          <w:sz w:val="22"/>
+          <w:sz w:val="22"/>
+          <w:szCs w:val="22"/>
+          <w:rFonts w:ascii="Helvetica" w:hAnsi="Helvetica" w:eastAsia="ＭＳ 明朝" w:cs="" w:cstheme="minorBidi" w:eastAsiaTheme="minorEastAsia"/>
+          <w:color w:val="00000A"/>
+          <w:lang w:val="en-US" w:eastAsia="en-US" w:bidi="ar-SA"/>
+        </w:rPr>
+      </w:pPr>
+      <w:r>
+        <w:rPr>
+          <w:rFonts w:ascii="Helvetica" w:hAnsi="Helvetica"/>
+          <w:sz w:val="22"/>
+          <w:szCs w:val="22"/>
+        </w:rPr>
+      </w:r>
+      <w:r/>
+    </w:p>
+    <w:p>
+      <w:pPr>
+        <w:pStyle w:val="Normal"/>
         <w:rPr>
           <w:sz w:val="28"/>
           <w:sz w:val="28"/>
@@ -698,61 +797,286 @@
           <w:sz w:val="28"/>
           <w:szCs w:val="28"/>
         </w:rPr>
-      </w:r>
-      <w:r/>
-    </w:p>
-    <w:p>
-      <w:pPr>
-        <w:pStyle w:val="Normal"/>
-        <w:rPr>
-          <w:sz w:val="28"/>
-          <w:sz w:val="28"/>
+        <w:t>New Mexico State University, Student Web Developer</w:t>
+      </w:r>
+      <w:r/>
+    </w:p>
+    <w:p>
+      <w:pPr>
+        <w:pStyle w:val="Normal"/>
+        <w:rPr>
+          <w:rFonts w:ascii="Helvetica" w:hAnsi="Helvetica"/>
+        </w:rPr>
+      </w:pPr>
+      <w:r>
+        <w:rPr>
+          <w:rFonts w:ascii="Helvetica" w:hAnsi="Helvetica"/>
+        </w:rPr>
+        <w:t xml:space="preserve">2007 – 2011, </w:t>
+      </w:r>
+      <w:r>
+        <w:rPr>
+          <w:rFonts w:ascii="Helvetica" w:hAnsi="Helvetica"/>
+          <w:u w:val="single"/>
+        </w:rPr>
+        <w:t>5 years experience</w:t>
+      </w:r>
+      <w:r/>
+    </w:p>
+    <w:p>
+      <w:pPr>
+        <w:pStyle w:val="Normal"/>
+        <w:ind w:left="360" w:hanging="0"/>
+        <w:rPr>
+          <w:sz w:val="22"/>
+          <w:sz w:val="22"/>
+          <w:szCs w:val="22"/>
+          <w:rFonts w:ascii="Helvetica" w:hAnsi="Helvetica" w:eastAsia="ＭＳ 明朝" w:cs="" w:cstheme="minorBidi" w:eastAsiaTheme="minorEastAsia"/>
+          <w:color w:val="00000A"/>
+          <w:lang w:val="en-US" w:eastAsia="en-US" w:bidi="ar-SA"/>
+        </w:rPr>
+      </w:pPr>
+      <w:r>
+        <w:rPr>
+          <w:rFonts w:ascii="Helvetica" w:hAnsi="Helvetica"/>
+          <w:sz w:val="22"/>
+          <w:szCs w:val="22"/>
+        </w:rPr>
+      </w:r>
+      <w:r/>
+    </w:p>
+    <w:p>
+      <w:pPr>
+        <w:pStyle w:val="Normal"/>
+        <w:numPr>
+          <w:ilvl w:val="0"/>
+          <w:numId w:val="1"/>
+        </w:numPr>
+        <w:ind w:left="360" w:hanging="360"/>
+        <w:rPr>
+          <w:sz w:val="22"/>
+          <w:sz w:val="22"/>
+          <w:szCs w:val="22"/>
+          <w:rFonts w:ascii="Helvetica" w:hAnsi="Helvetica"/>
+        </w:rPr>
+      </w:pPr>
+      <w:r>
+        <w:rPr>
+          <w:rFonts w:ascii="Helvetica" w:hAnsi="Helvetica"/>
+          <w:sz w:val="22"/>
+          <w:szCs w:val="22"/>
+        </w:rPr>
+        <w:t xml:space="preserve">Served the Business, Engineering, &amp; Honors Colleges, the Human Resource Department, and Center for Latin American &amp; Border Studies </w:t>
+      </w:r>
+      <w:r/>
+    </w:p>
+    <w:p>
+      <w:pPr>
+        <w:pStyle w:val="Normal"/>
+        <w:numPr>
+          <w:ilvl w:val="0"/>
+          <w:numId w:val="1"/>
+        </w:numPr>
+        <w:ind w:left="360" w:hanging="360"/>
+        <w:rPr>
+          <w:sz w:val="22"/>
+          <w:sz w:val="22"/>
+          <w:szCs w:val="22"/>
+          <w:rFonts w:ascii="Helvetica" w:hAnsi="Helvetica"/>
+        </w:rPr>
+      </w:pPr>
+      <w:r>
+        <w:rPr>
+          <w:rFonts w:ascii="Helvetica" w:hAnsi="Helvetica"/>
+          <w:sz w:val="22"/>
+          <w:szCs w:val="22"/>
+        </w:rPr>
+        <w:t xml:space="preserve">Designed, developed, and implemented the first WordPress Theme (Accolade) designed to help NMSU departments use WordPress as a CMS </w:t>
+      </w:r>
+      <w:r/>
+    </w:p>
+    <w:p>
+      <w:pPr>
+        <w:pStyle w:val="Normal"/>
+        <w:numPr>
+          <w:ilvl w:val="0"/>
+          <w:numId w:val="1"/>
+        </w:numPr>
+        <w:ind w:left="360" w:hanging="360"/>
+        <w:rPr>
+          <w:sz w:val="22"/>
+          <w:sz w:val="22"/>
+          <w:szCs w:val="22"/>
+          <w:rFonts w:ascii="Helvetica" w:hAnsi="Helvetica"/>
+        </w:rPr>
+      </w:pPr>
+      <w:r>
+        <w:rPr>
+          <w:rFonts w:ascii="Helvetica" w:hAnsi="Helvetica"/>
+          <w:sz w:val="22"/>
+          <w:szCs w:val="22"/>
+        </w:rPr>
+        <w:t xml:space="preserve">Helped mentioned colleges and departments migrate their sites to WordPress </w:t>
+      </w:r>
+      <w:r/>
+    </w:p>
+    <w:p>
+      <w:pPr>
+        <w:pStyle w:val="Normal"/>
+        <w:numPr>
+          <w:ilvl w:val="0"/>
+          <w:numId w:val="1"/>
+        </w:numPr>
+        <w:ind w:left="360" w:hanging="360"/>
+        <w:rPr>
+          <w:sz w:val="22"/>
+          <w:sz w:val="22"/>
+          <w:szCs w:val="22"/>
+          <w:rFonts w:ascii="Helvetica" w:hAnsi="Helvetica"/>
+        </w:rPr>
+      </w:pPr>
+      <w:r>
+        <w:rPr>
+          <w:rFonts w:ascii="Helvetica" w:hAnsi="Helvetica"/>
+          <w:sz w:val="22"/>
+          <w:szCs w:val="22"/>
+        </w:rPr>
+        <w:t xml:space="preserve">Designed and developed WordPress Plugins for mentioned colleges and departments in order to customize Accolade and WordPress for their own needs </w:t>
+      </w:r>
+      <w:r/>
+    </w:p>
+    <w:p>
+      <w:pPr>
+        <w:pStyle w:val="Normal"/>
+        <w:numPr>
+          <w:ilvl w:val="0"/>
+          <w:numId w:val="1"/>
+        </w:numPr>
+        <w:ind w:left="360" w:hanging="360"/>
+        <w:rPr>
+          <w:sz w:val="22"/>
+          <w:sz w:val="22"/>
+          <w:szCs w:val="22"/>
+          <w:rFonts w:ascii="Helvetica" w:hAnsi="Helvetica"/>
+        </w:rPr>
+      </w:pPr>
+      <w:r>
+        <w:rPr>
+          <w:rFonts w:ascii="Helvetica" w:hAnsi="Helvetica"/>
+          <w:sz w:val="22"/>
+          <w:szCs w:val="22"/>
+        </w:rPr>
+        <w:t xml:space="preserve">Served as IT specialist at the Honors College </w:t>
+      </w:r>
+      <w:r/>
+    </w:p>
+    <w:p>
+      <w:pPr>
+        <w:pStyle w:val="Normal"/>
+        <w:numPr>
+          <w:ilvl w:val="0"/>
+          <w:numId w:val="1"/>
+        </w:numPr>
+        <w:ind w:left="360" w:hanging="360"/>
+        <w:rPr>
+          <w:sz w:val="22"/>
+          <w:sz w:val="22"/>
+          <w:szCs w:val="22"/>
+          <w:rFonts w:ascii="Helvetica" w:hAnsi="Helvetica"/>
+        </w:rPr>
+      </w:pPr>
+      <w:r>
+        <w:rPr>
+          <w:rFonts w:ascii="Helvetica" w:hAnsi="Helvetica"/>
+          <w:sz w:val="22"/>
+          <w:szCs w:val="22"/>
+        </w:rPr>
+        <w:t xml:space="preserve">Consulted, at request, for the Information Communication Technology (ICT) department </w:t>
+      </w:r>
+      <w:r/>
+    </w:p>
+    <w:p>
+      <w:pPr>
+        <w:pStyle w:val="Normal"/>
+        <w:ind w:left="360" w:hanging="0"/>
+        <w:rPr>
+          <w:sz w:val="22"/>
+          <w:sz w:val="22"/>
+          <w:szCs w:val="22"/>
+          <w:rFonts w:ascii="Helvetica" w:hAnsi="Helvetica" w:eastAsia="ＭＳ 明朝" w:cs="" w:cstheme="minorBidi" w:eastAsiaTheme="minorEastAsia"/>
+          <w:color w:val="00000A"/>
+          <w:lang w:val="en-US" w:eastAsia="en-US" w:bidi="ar-SA"/>
+        </w:rPr>
+      </w:pPr>
+      <w:r>
+        <w:rPr>
+          <w:rFonts w:ascii="Helvetica" w:hAnsi="Helvetica"/>
+          <w:sz w:val="22"/>
+          <w:szCs w:val="22"/>
+        </w:rPr>
+      </w:r>
+      <w:r/>
+    </w:p>
+    <w:p>
+      <w:pPr>
+        <w:pStyle w:val="Normal"/>
+        <w:rPr>
+          <w:sz w:val="28"/>
+          <w:b/>
+          <w:sz w:val="28"/>
+          <w:b/>
           <w:szCs w:val="28"/>
-          <w:rFonts w:ascii="Helvetica" w:hAnsi="Helvetica"/>
-        </w:rPr>
-      </w:pPr>
-      <w:r>
-        <w:rPr>
-          <w:rFonts w:ascii="Helvetica" w:hAnsi="Helvetica"/>
+          <w:rFonts w:ascii="Helvetica" w:hAnsi="Helvetica" w:eastAsia="ＭＳ 明朝" w:cs="" w:cstheme="minorBidi" w:eastAsiaTheme="minorEastAsia"/>
+          <w:color w:val="00000A"/>
+          <w:lang w:val="en-US" w:eastAsia="en-US" w:bidi="ar-SA"/>
+        </w:rPr>
+      </w:pPr>
+      <w:r>
+        <w:rPr>
+          <w:rFonts w:ascii="Helvetica" w:hAnsi="Helvetica"/>
+          <w:b/>
           <w:sz w:val="28"/>
           <w:szCs w:val="28"/>
         </w:rPr>
-        <w:t>WordPress.org, Contributor to Core, Plugins, &amp; Themes</w:t>
-      </w:r>
-      <w:r/>
-    </w:p>
-    <w:p>
-      <w:pPr>
-        <w:pStyle w:val="Normal"/>
-        <w:rPr>
-          <w:u w:val="single"/>
-          <w:rFonts w:ascii="Helvetica" w:hAnsi="Helvetica"/>
-        </w:rPr>
-      </w:pPr>
-      <w:r>
-        <w:rPr>
-          <w:rFonts w:ascii="Helvetica" w:hAnsi="Helvetica"/>
-        </w:rPr>
-        <w:t xml:space="preserve">2010 – Current, </w:t>
-      </w:r>
-      <w:r>
-        <w:rPr>
-          <w:rFonts w:ascii="Helvetica" w:hAnsi="Helvetica"/>
-          <w:u w:val="single"/>
-        </w:rPr>
-        <w:t>4.5 years experience</w:t>
-      </w:r>
-      <w:r/>
-    </w:p>
-    <w:p>
-      <w:pPr>
-        <w:pStyle w:val="Normal"/>
-        <w:ind w:left="450" w:hanging="0"/>
-        <w:rPr>
-          <w:sz w:val="22"/>
-          <w:sz w:val="22"/>
-          <w:szCs w:val="22"/>
-          <w:rFonts w:ascii="Helvetica" w:hAnsi="Helvetica"/>
+      </w:r>
+      <w:r>
+        <w:br w:type="page"/>
+      </w:r>
+      <w:r/>
+    </w:p>
+    <w:p>
+      <w:pPr>
+        <w:pStyle w:val="Normal"/>
+        <w:rPr>
+          <w:sz w:val="28"/>
+          <w:b/>
+          <w:sz w:val="28"/>
+          <w:b/>
+          <w:szCs w:val="28"/>
+          <w:rFonts w:ascii="Helvetica" w:hAnsi="Helvetica"/>
+        </w:rPr>
+      </w:pPr>
+      <w:r>
+        <w:rPr>
+          <w:rFonts w:ascii="Helvetica" w:hAnsi="Helvetica"/>
+          <w:b/>
+          <w:sz w:val="28"/>
+          <w:szCs w:val="28"/>
+        </w:rPr>
+        <w:t>Skills</w:t>
+      </w:r>
+      <w:r/>
+    </w:p>
+    <w:p>
+      <w:pPr>
+        <w:pStyle w:val="Normal"/>
+        <w:rPr>
+          <w:sz w:val="22"/>
+          <w:sz w:val="22"/>
+          <w:szCs w:val="22"/>
+          <w:rFonts w:ascii="Helvetica" w:hAnsi="Helvetica" w:eastAsia="ＭＳ 明朝" w:cs="" w:cstheme="minorBidi" w:eastAsiaTheme="minorEastAsia"/>
+          <w:color w:val="00000A"/>
+          <w:lang w:val="en-US" w:eastAsia="en-US" w:bidi="ar-SA"/>
         </w:rPr>
       </w:pPr>
       <w:r>
@@ -771,21 +1095,21 @@
           <w:ilvl w:val="0"/>
           <w:numId w:val="1"/>
         </w:numPr>
-        <w:ind w:left="450" w:hanging="360"/>
-        <w:rPr>
-          <w:sz w:val="22"/>
-          <w:sz w:val="22"/>
-          <w:szCs w:val="22"/>
-          <w:rFonts w:ascii="Helvetica" w:hAnsi="Helvetica"/>
-        </w:rPr>
-      </w:pPr>
-      <w:r>
-        <w:rPr>
-          <w:rFonts w:ascii="Helvetica" w:hAnsi="Helvetica"/>
-          <w:sz w:val="22"/>
-          <w:szCs w:val="22"/>
-        </w:rPr>
-        <w:t>Contributions to WordPress Core in versions 3.8, 3.8.1 and 3.9</w:t>
+        <w:ind w:left="360" w:hanging="360"/>
+        <w:rPr>
+          <w:sz w:val="22"/>
+          <w:sz w:val="22"/>
+          <w:szCs w:val="22"/>
+          <w:rFonts w:ascii="Helvetica" w:hAnsi="Helvetica"/>
+        </w:rPr>
+      </w:pPr>
+      <w:r>
+        <w:rPr>
+          <w:rFonts w:ascii="Helvetica" w:hAnsi="Helvetica"/>
+          <w:sz w:val="22"/>
+          <w:szCs w:val="22"/>
+        </w:rPr>
+        <w:t xml:space="preserve">Frontend technologies such as HTML, JavaScript, jQuery, and CSS </w:t>
       </w:r>
       <w:r/>
     </w:p>
@@ -796,21 +1120,21 @@
           <w:ilvl w:val="0"/>
           <w:numId w:val="1"/>
         </w:numPr>
-        <w:ind w:left="450" w:hanging="360"/>
-        <w:rPr>
-          <w:sz w:val="22"/>
-          <w:sz w:val="22"/>
-          <w:szCs w:val="22"/>
-          <w:rFonts w:ascii="Helvetica" w:hAnsi="Helvetica"/>
-        </w:rPr>
-      </w:pPr>
-      <w:r>
-        <w:rPr>
-          <w:rFonts w:ascii="Helvetica" w:hAnsi="Helvetica"/>
-          <w:sz w:val="22"/>
-          <w:szCs w:val="22"/>
-        </w:rPr>
-        <w:t>Six Plugin contributions to WordPress.org Plugin Directory</w:t>
+        <w:ind w:left="360" w:hanging="360"/>
+        <w:rPr>
+          <w:sz w:val="22"/>
+          <w:sz w:val="22"/>
+          <w:szCs w:val="22"/>
+          <w:rFonts w:ascii="Helvetica" w:hAnsi="Helvetica"/>
+        </w:rPr>
+      </w:pPr>
+      <w:r>
+        <w:rPr>
+          <w:rFonts w:ascii="Helvetica" w:hAnsi="Helvetica"/>
+          <w:sz w:val="22"/>
+          <w:szCs w:val="22"/>
+        </w:rPr>
+        <w:t xml:space="preserve">Backend technologies such as PHP, Apache, Nginx, and Linux </w:t>
       </w:r>
       <w:r/>
     </w:p>
@@ -821,49 +1145,310 @@
           <w:ilvl w:val="0"/>
           <w:numId w:val="1"/>
         </w:numPr>
-        <w:ind w:left="450" w:hanging="360"/>
-        <w:rPr>
-          <w:sz w:val="22"/>
-          <w:sz w:val="22"/>
-          <w:szCs w:val="22"/>
-          <w:rFonts w:ascii="Helvetica" w:hAnsi="Helvetica"/>
-        </w:rPr>
-      </w:pPr>
-      <w:r>
-        <w:rPr>
-          <w:rFonts w:ascii="Helvetica" w:hAnsi="Helvetica"/>
-          <w:sz w:val="22"/>
-          <w:szCs w:val="22"/>
-        </w:rPr>
-        <w:t>Theme Reviewer for WordPress.org Theme Directory and one Theme contribution</w:t>
-      </w:r>
-      <w:r/>
-    </w:p>
-    <w:p>
-      <w:pPr>
-        <w:pStyle w:val="Normal"/>
-        <w:rPr>
-          <w:sz w:val="22"/>
-          <w:sz w:val="22"/>
-          <w:szCs w:val="22"/>
-          <w:rFonts w:ascii="Helvetica" w:hAnsi="Helvetica"/>
-        </w:rPr>
-      </w:pPr>
-      <w:r>
-        <w:rPr>
-          <w:rFonts w:ascii="Helvetica" w:hAnsi="Helvetica"/>
-          <w:sz w:val="22"/>
-          <w:szCs w:val="22"/>
-        </w:rPr>
-      </w:r>
-      <w:r/>
-    </w:p>
-    <w:p>
-      <w:pPr>
-        <w:pStyle w:val="Normal"/>
-        <w:rPr>
-          <w:sz w:val="28"/>
-          <w:sz w:val="28"/>
+        <w:ind w:left="360" w:hanging="360"/>
+        <w:rPr>
+          <w:sz w:val="22"/>
+          <w:sz w:val="22"/>
+          <w:szCs w:val="22"/>
+          <w:rFonts w:ascii="Helvetica" w:hAnsi="Helvetica"/>
+        </w:rPr>
+      </w:pPr>
+      <w:r>
+        <w:rPr>
+          <w:rFonts w:ascii="Helvetica" w:hAnsi="Helvetica"/>
+          <w:sz w:val="22"/>
+          <w:szCs w:val="22"/>
+        </w:rPr>
+        <w:t>Version Control systems such as Git, Mercurial, and SVN</w:t>
+      </w:r>
+      <w:r/>
+    </w:p>
+    <w:p>
+      <w:pPr>
+        <w:pStyle w:val="Normal"/>
+        <w:numPr>
+          <w:ilvl w:val="0"/>
+          <w:numId w:val="1"/>
+        </w:numPr>
+        <w:ind w:left="360" w:hanging="360"/>
+      </w:pPr>
+      <w:r>
+        <w:rPr>
+          <w:rFonts w:ascii="Helvetica" w:hAnsi="Helvetica"/>
+          <w:sz w:val="22"/>
+          <w:szCs w:val="22"/>
+        </w:rPr>
+        <w:t>Agile Development methodologies and implementation</w:t>
+      </w:r>
+      <w:r/>
+    </w:p>
+    <w:p>
+      <w:pPr>
+        <w:pStyle w:val="Normal"/>
+        <w:numPr>
+          <w:ilvl w:val="0"/>
+          <w:numId w:val="1"/>
+        </w:numPr>
+        <w:ind w:left="360" w:hanging="360"/>
+        <w:rPr>
+          <w:sz w:val="22"/>
+          <w:sz w:val="22"/>
+          <w:szCs w:val="22"/>
+          <w:rFonts w:ascii="Helvetica" w:hAnsi="Helvetica"/>
+        </w:rPr>
+      </w:pPr>
+      <w:r>
+        <w:rPr>
+          <w:rFonts w:ascii="Helvetica" w:hAnsi="Helvetica"/>
+          <w:sz w:val="22"/>
+          <w:szCs w:val="22"/>
+        </w:rPr>
+        <w:t>Using local development platforms like Varying Vagrant Vagrants (preferred), Vagrant, W/X/MAMP, and Virtualization</w:t>
+      </w:r>
+      <w:r/>
+    </w:p>
+    <w:p>
+      <w:pPr>
+        <w:pStyle w:val="Normal"/>
+        <w:numPr>
+          <w:ilvl w:val="0"/>
+          <w:numId w:val="1"/>
+        </w:numPr>
+        <w:ind w:left="360" w:hanging="360"/>
+        <w:rPr>
+          <w:sz w:val="22"/>
+          <w:sz w:val="22"/>
+          <w:szCs w:val="22"/>
+          <w:rFonts w:ascii="Helvetica" w:hAnsi="Helvetica"/>
+        </w:rPr>
+      </w:pPr>
+      <w:r>
+        <w:rPr>
+          <w:rFonts w:ascii="Helvetica" w:hAnsi="Helvetica"/>
+          <w:sz w:val="22"/>
+          <w:szCs w:val="22"/>
+        </w:rPr>
+        <w:t xml:space="preserve">Familiar using deployment strategies such as Capistrano, Beanstalk, and raw Git deployments </w:t>
+      </w:r>
+      <w:r/>
+    </w:p>
+    <w:p>
+      <w:pPr>
+        <w:pStyle w:val="Normal"/>
+        <w:numPr>
+          <w:ilvl w:val="0"/>
+          <w:numId w:val="1"/>
+        </w:numPr>
+        <w:ind w:left="360" w:hanging="360"/>
+        <w:rPr>
+          <w:sz w:val="22"/>
+          <w:sz w:val="22"/>
+          <w:szCs w:val="22"/>
+          <w:rFonts w:ascii="Helvetica" w:hAnsi="Helvetica"/>
+        </w:rPr>
+      </w:pPr>
+      <w:r>
+        <w:rPr>
+          <w:rFonts w:ascii="Helvetica" w:hAnsi="Helvetica"/>
+          <w:sz w:val="22"/>
+          <w:szCs w:val="22"/>
+        </w:rPr>
+        <w:t xml:space="preserve">Familiar with dependency management through Git submodules and subtrees or Composer (PHP) </w:t>
+      </w:r>
+      <w:r/>
+    </w:p>
+    <w:p>
+      <w:pPr>
+        <w:pStyle w:val="Normal"/>
+        <w:numPr>
+          <w:ilvl w:val="0"/>
+          <w:numId w:val="1"/>
+        </w:numPr>
+        <w:ind w:left="360" w:hanging="360"/>
+      </w:pPr>
+      <w:r>
+        <w:rPr>
+          <w:rFonts w:ascii="Helvetica" w:hAnsi="Helvetica"/>
+          <w:sz w:val="22"/>
+          <w:szCs w:val="22"/>
+        </w:rPr>
+        <w:t xml:space="preserve">Understanding of other technologies and languages such as Ruby, Shell Scripting, &amp; Python </w:t>
+      </w:r>
+      <w:r/>
+    </w:p>
+    <w:p>
+      <w:pPr>
+        <w:pStyle w:val="Normal"/>
+        <w:numPr>
+          <w:ilvl w:val="0"/>
+          <w:numId w:val="1"/>
+        </w:numPr>
+        <w:ind w:left="360" w:hanging="360"/>
+        <w:rPr>
+          <w:sz w:val="22"/>
+          <w:sz w:val="22"/>
+          <w:szCs w:val="22"/>
+          <w:rFonts w:ascii="Helvetica" w:hAnsi="Helvetica"/>
+        </w:rPr>
+      </w:pPr>
+      <w:r>
+        <w:rPr>
+          <w:rFonts w:ascii="Helvetica" w:hAnsi="Helvetica"/>
+          <w:sz w:val="22"/>
+          <w:szCs w:val="22"/>
+        </w:rPr>
+        <w:t>Graphic software and languages such as, Adobe Photoshop, Pixelmator (preferred), and SVG</w:t>
+      </w:r>
+      <w:r/>
+    </w:p>
+    <w:p>
+      <w:pPr>
+        <w:pStyle w:val="Normal"/>
+        <w:numPr>
+          <w:ilvl w:val="0"/>
+          <w:numId w:val="1"/>
+        </w:numPr>
+        <w:ind w:left="360" w:hanging="360"/>
+        <w:rPr>
+          <w:sz w:val="22"/>
+          <w:sz w:val="22"/>
+          <w:szCs w:val="22"/>
+          <w:rFonts w:ascii="Helvetica" w:hAnsi="Helvetica"/>
+        </w:rPr>
+      </w:pPr>
+      <w:r>
+        <w:rPr>
+          <w:rFonts w:ascii="Helvetica" w:hAnsi="Helvetica"/>
+          <w:sz w:val="22"/>
+          <w:szCs w:val="22"/>
+        </w:rPr>
+        <w:t xml:space="preserve">Good understanding of server-based technologies such as memcache, GZIP compression, Fast CGI, and MySQL </w:t>
+      </w:r>
+      <w:r/>
+    </w:p>
+    <w:p>
+      <w:pPr>
+        <w:pStyle w:val="Normal"/>
+        <w:numPr>
+          <w:ilvl w:val="0"/>
+          <w:numId w:val="1"/>
+        </w:numPr>
+        <w:ind w:left="360" w:hanging="360"/>
+        <w:rPr>
+          <w:sz w:val="22"/>
+          <w:sz w:val="22"/>
+          <w:szCs w:val="22"/>
+          <w:rFonts w:ascii="Helvetica" w:hAnsi="Helvetica"/>
+        </w:rPr>
+      </w:pPr>
+      <w:r>
+        <w:rPr>
+          <w:rFonts w:ascii="Helvetica" w:hAnsi="Helvetica"/>
+          <w:sz w:val="22"/>
+          <w:szCs w:val="22"/>
+        </w:rPr>
+        <w:t xml:space="preserve">Familiar with other content management platforms such as Joomla, Expression Engine, and Drupal </w:t>
+      </w:r>
+      <w:r/>
+    </w:p>
+    <w:p>
+      <w:pPr>
+        <w:pStyle w:val="Normal"/>
+        <w:numPr>
+          <w:ilvl w:val="0"/>
+          <w:numId w:val="1"/>
+        </w:numPr>
+        <w:ind w:left="360" w:hanging="360"/>
+        <w:rPr>
+          <w:sz w:val="22"/>
+          <w:sz w:val="22"/>
+          <w:szCs w:val="22"/>
+          <w:rFonts w:ascii="Helvetica" w:hAnsi="Helvetica"/>
+        </w:rPr>
+      </w:pPr>
+      <w:r>
+        <w:rPr>
+          <w:rFonts w:ascii="Helvetica" w:hAnsi="Helvetica"/>
+          <w:sz w:val="22"/>
+          <w:szCs w:val="22"/>
+        </w:rPr>
+        <w:t xml:space="preserve">Proficient, passionate and experienced in giving back to the Open Source community </w:t>
+      </w:r>
+      <w:r/>
+    </w:p>
+    <w:p>
+      <w:pPr>
+        <w:pStyle w:val="Normal"/>
+        <w:numPr>
+          <w:ilvl w:val="0"/>
+          <w:numId w:val="1"/>
+        </w:numPr>
+        <w:ind w:left="360" w:hanging="360"/>
+        <w:rPr>
+          <w:sz w:val="22"/>
+          <w:sz w:val="22"/>
+          <w:szCs w:val="22"/>
+          <w:rFonts w:ascii="Helvetica" w:hAnsi="Helvetica"/>
+        </w:rPr>
+      </w:pPr>
+      <w:r>
+        <w:rPr>
+          <w:rFonts w:ascii="Helvetica" w:hAnsi="Helvetica"/>
+          <w:sz w:val="22"/>
+          <w:szCs w:val="22"/>
+        </w:rPr>
+        <w:t xml:space="preserve">Also familiar with services like IRC, </w:t>
+      </w:r>
+      <w:r>
+        <w:rPr>
+          <w:rFonts w:ascii="Helvetica" w:hAnsi="Helvetica"/>
+          <w:sz w:val="22"/>
+          <w:szCs w:val="22"/>
+        </w:rPr>
+        <w:t xml:space="preserve">Slack, </w:t>
+      </w:r>
+      <w:r>
+        <w:rPr>
+          <w:rFonts w:ascii="Helvetica" w:hAnsi="Helvetica"/>
+          <w:sz w:val="22"/>
+          <w:szCs w:val="22"/>
+        </w:rPr>
+        <w:t xml:space="preserve">Skype, Trello, Pivotal Tracker, Kanban, BitBucket, JIRA, and Github </w:t>
+      </w:r>
+      <w:r/>
+    </w:p>
+    <w:p>
+      <w:pPr>
+        <w:pStyle w:val="Normal"/>
+        <w:rPr>
+          <w:sz w:val="22"/>
+          <w:b/>
+          <w:sz w:val="22"/>
+          <w:b/>
+          <w:szCs w:val="22"/>
+          <w:rFonts w:ascii="Helvetica" w:hAnsi="Helvetica" w:eastAsia="ＭＳ 明朝" w:cs="" w:cstheme="minorBidi" w:eastAsiaTheme="minorEastAsia"/>
+          <w:color w:val="00000A"/>
+          <w:lang w:val="en-US" w:eastAsia="en-US" w:bidi="ar-SA"/>
+        </w:rPr>
+      </w:pPr>
+      <w:r>
+        <w:rPr>
+          <w:rFonts w:ascii="Helvetica" w:hAnsi="Helvetica"/>
+          <w:b/>
+          <w:sz w:val="22"/>
+          <w:szCs w:val="22"/>
+        </w:rPr>
+      </w:r>
+      <w:r/>
+    </w:p>
+    <w:p>
+      <w:pPr>
+        <w:pStyle w:val="Normal"/>
+        <w:rPr>
+          <w:sz w:val="28"/>
+          <w:b/>
+          <w:sz w:val="28"/>
+          <w:b/>
           <w:szCs w:val="28"/>
           <w:rFonts w:ascii="Helvetica" w:hAnsi="Helvetica"/>
         </w:rPr>
@@ -871,32 +1456,70 @@
       <w:r>
         <w:rPr>
           <w:rFonts w:ascii="Helvetica" w:hAnsi="Helvetica"/>
+          <w:b/>
           <w:sz w:val="28"/>
           <w:szCs w:val="28"/>
         </w:rPr>
-        <w:t>New Mexico State University, Student Web Developer</w:t>
-      </w:r>
-      <w:r/>
-    </w:p>
-    <w:p>
-      <w:pPr>
-        <w:pStyle w:val="Normal"/>
-        <w:rPr>
-          <w:rFonts w:ascii="Helvetica" w:hAnsi="Helvetica"/>
-        </w:rPr>
-      </w:pPr>
-      <w:r>
-        <w:rPr>
-          <w:rFonts w:ascii="Helvetica" w:hAnsi="Helvetica"/>
-        </w:rPr>
-        <w:t xml:space="preserve">2007 – 2011, </w:t>
-      </w:r>
-      <w:r>
-        <w:rPr>
-          <w:rFonts w:ascii="Helvetica" w:hAnsi="Helvetica"/>
-          <w:u w:val="single"/>
-        </w:rPr>
-        <w:t>5 years experience</w:t>
+        <w:t>Education</w:t>
+      </w:r>
+      <w:r/>
+    </w:p>
+    <w:p>
+      <w:pPr>
+        <w:pStyle w:val="Normal"/>
+        <w:rPr>
+          <w:sz w:val="22"/>
+          <w:b/>
+          <w:sz w:val="22"/>
+          <w:b/>
+          <w:szCs w:val="22"/>
+          <w:rFonts w:ascii="Helvetica" w:hAnsi="Helvetica" w:eastAsia="ＭＳ 明朝" w:cs="" w:cstheme="minorBidi" w:eastAsiaTheme="minorEastAsia"/>
+          <w:color w:val="00000A"/>
+          <w:lang w:val="en-US" w:eastAsia="en-US" w:bidi="ar-SA"/>
+        </w:rPr>
+      </w:pPr>
+      <w:r>
+        <w:rPr>
+          <w:rFonts w:ascii="Helvetica" w:hAnsi="Helvetica"/>
+          <w:b/>
+          <w:sz w:val="22"/>
+          <w:szCs w:val="22"/>
+        </w:rPr>
+      </w:r>
+      <w:r/>
+    </w:p>
+    <w:p>
+      <w:pPr>
+        <w:pStyle w:val="Normal"/>
+        <w:rPr>
+          <w:sz w:val="28"/>
+          <w:sz w:val="28"/>
+          <w:szCs w:val="28"/>
+          <w:rFonts w:ascii="Helvetica" w:hAnsi="Helvetica"/>
+        </w:rPr>
+      </w:pPr>
+      <w:r>
+        <w:rPr>
+          <w:rFonts w:ascii="Helvetica" w:hAnsi="Helvetica"/>
+          <w:sz w:val="28"/>
+          <w:szCs w:val="28"/>
+        </w:rPr>
+        <w:t>Bachelor of Applied Studies</w:t>
+      </w:r>
+      <w:r/>
+    </w:p>
+    <w:p>
+      <w:pPr>
+        <w:pStyle w:val="Normal"/>
+        <w:rPr>
+          <w:rFonts w:ascii="Helvetica" w:hAnsi="Helvetica"/>
+        </w:rPr>
+      </w:pPr>
+      <w:r>
+        <w:rPr>
+          <w:rFonts w:ascii="Helvetica" w:hAnsi="Helvetica"/>
+        </w:rPr>
+        <w:t>New Mexico State University (2007 – 2011)</w:t>
       </w:r>
       <w:r/>
     </w:p>
@@ -908,691 +1531,9 @@
           <w:sz w:val="22"/>
           <w:sz w:val="22"/>
           <w:szCs w:val="22"/>
-          <w:rFonts w:ascii="Helvetica" w:hAnsi="Helvetica"/>
-        </w:rPr>
-      </w:pPr>
-      <w:r>
-        <w:rPr>
-          <w:rFonts w:ascii="Helvetica" w:hAnsi="Helvetica"/>
-          <w:sz w:val="22"/>
-          <w:szCs w:val="22"/>
-        </w:rPr>
-      </w:r>
-      <w:r/>
-    </w:p>
-    <w:p>
-      <w:pPr>
-        <w:pStyle w:val="Normal"/>
-        <w:numPr>
-          <w:ilvl w:val="0"/>
-          <w:numId w:val="1"/>
-        </w:numPr>
-        <w:ind w:left="360" w:hanging="360"/>
-        <w:rPr>
-          <w:sz w:val="22"/>
-          <w:sz w:val="22"/>
-          <w:szCs w:val="22"/>
-          <w:rFonts w:ascii="Helvetica" w:hAnsi="Helvetica"/>
-        </w:rPr>
-      </w:pPr>
-      <w:r>
-        <w:rPr>
-          <w:rFonts w:ascii="Helvetica" w:hAnsi="Helvetica"/>
-          <w:sz w:val="22"/>
-          <w:szCs w:val="22"/>
-        </w:rPr>
-        <w:t xml:space="preserve">Served the Business, Engineering, &amp; Honors Colleges, the Human Resource Department, and Center for Latin American &amp; Border Studies </w:t>
-      </w:r>
-      <w:r/>
-    </w:p>
-    <w:p>
-      <w:pPr>
-        <w:pStyle w:val="Normal"/>
-        <w:numPr>
-          <w:ilvl w:val="0"/>
-          <w:numId w:val="1"/>
-        </w:numPr>
-        <w:ind w:left="360" w:hanging="360"/>
-        <w:rPr>
-          <w:sz w:val="22"/>
-          <w:sz w:val="22"/>
-          <w:szCs w:val="22"/>
-          <w:rFonts w:ascii="Helvetica" w:hAnsi="Helvetica"/>
-        </w:rPr>
-      </w:pPr>
-      <w:r>
-        <w:rPr>
-          <w:rFonts w:ascii="Helvetica" w:hAnsi="Helvetica"/>
-          <w:sz w:val="22"/>
-          <w:szCs w:val="22"/>
-        </w:rPr>
-        <w:t xml:space="preserve">Designed, developed, and implemented the first WordPress Theme (Accolade) designed to help NMSU departments use WordPress as a CMS </w:t>
-      </w:r>
-      <w:r/>
-    </w:p>
-    <w:p>
-      <w:pPr>
-        <w:pStyle w:val="Normal"/>
-        <w:numPr>
-          <w:ilvl w:val="0"/>
-          <w:numId w:val="1"/>
-        </w:numPr>
-        <w:ind w:left="360" w:hanging="360"/>
-        <w:rPr>
-          <w:sz w:val="22"/>
-          <w:sz w:val="22"/>
-          <w:szCs w:val="22"/>
-          <w:rFonts w:ascii="Helvetica" w:hAnsi="Helvetica"/>
-        </w:rPr>
-      </w:pPr>
-      <w:r>
-        <w:rPr>
-          <w:rFonts w:ascii="Helvetica" w:hAnsi="Helvetica"/>
-          <w:sz w:val="22"/>
-          <w:szCs w:val="22"/>
-        </w:rPr>
-        <w:t xml:space="preserve">Helped mentioned colleges and departments migrate their sites to WordPress </w:t>
-      </w:r>
-      <w:r/>
-    </w:p>
-    <w:p>
-      <w:pPr>
-        <w:pStyle w:val="Normal"/>
-        <w:numPr>
-          <w:ilvl w:val="0"/>
-          <w:numId w:val="1"/>
-        </w:numPr>
-        <w:ind w:left="360" w:hanging="360"/>
-        <w:rPr>
-          <w:sz w:val="22"/>
-          <w:sz w:val="22"/>
-          <w:szCs w:val="22"/>
-          <w:rFonts w:ascii="Helvetica" w:hAnsi="Helvetica"/>
-        </w:rPr>
-      </w:pPr>
-      <w:r>
-        <w:rPr>
-          <w:rFonts w:ascii="Helvetica" w:hAnsi="Helvetica"/>
-          <w:sz w:val="22"/>
-          <w:szCs w:val="22"/>
-        </w:rPr>
-        <w:t xml:space="preserve">Designed and developed WordPress Plugins for mentioned colleges and departments in order to customize Accolade and WordPress for their own needs </w:t>
-      </w:r>
-      <w:r/>
-    </w:p>
-    <w:p>
-      <w:pPr>
-        <w:pStyle w:val="Normal"/>
-        <w:numPr>
-          <w:ilvl w:val="0"/>
-          <w:numId w:val="1"/>
-        </w:numPr>
-        <w:ind w:left="360" w:hanging="360"/>
-        <w:rPr>
-          <w:sz w:val="22"/>
-          <w:sz w:val="22"/>
-          <w:szCs w:val="22"/>
-          <w:rFonts w:ascii="Helvetica" w:hAnsi="Helvetica"/>
-        </w:rPr>
-      </w:pPr>
-      <w:r>
-        <w:rPr>
-          <w:rFonts w:ascii="Helvetica" w:hAnsi="Helvetica"/>
-          <w:sz w:val="22"/>
-          <w:szCs w:val="22"/>
-        </w:rPr>
-        <w:t xml:space="preserve">Served as IT specialist at the Honors College </w:t>
-      </w:r>
-      <w:r/>
-    </w:p>
-    <w:p>
-      <w:pPr>
-        <w:pStyle w:val="Normal"/>
-        <w:numPr>
-          <w:ilvl w:val="0"/>
-          <w:numId w:val="1"/>
-        </w:numPr>
-        <w:ind w:left="360" w:hanging="360"/>
-        <w:rPr>
-          <w:sz w:val="22"/>
-          <w:sz w:val="22"/>
-          <w:szCs w:val="22"/>
-          <w:rFonts w:ascii="Helvetica" w:hAnsi="Helvetica"/>
-        </w:rPr>
-      </w:pPr>
-      <w:r>
-        <w:rPr>
-          <w:rFonts w:ascii="Helvetica" w:hAnsi="Helvetica"/>
-          <w:sz w:val="22"/>
-          <w:szCs w:val="22"/>
-        </w:rPr>
-        <w:t xml:space="preserve">Consulted, at request, for the Information Communication Technology (ICT) department </w:t>
-      </w:r>
-      <w:r/>
-    </w:p>
-    <w:p>
-      <w:pPr>
-        <w:pStyle w:val="Normal"/>
-        <w:ind w:left="360" w:hanging="0"/>
-        <w:rPr>
-          <w:sz w:val="22"/>
-          <w:sz w:val="22"/>
-          <w:szCs w:val="22"/>
-          <w:rFonts w:ascii="Helvetica" w:hAnsi="Helvetica"/>
-        </w:rPr>
-      </w:pPr>
-      <w:r>
-        <w:rPr>
-          <w:rFonts w:ascii="Helvetica" w:hAnsi="Helvetica"/>
-          <w:sz w:val="22"/>
-          <w:szCs w:val="22"/>
-        </w:rPr>
-      </w:r>
-      <w:r/>
-    </w:p>
-    <w:p>
-      <w:pPr>
-        <w:pStyle w:val="Normal"/>
-        <w:rPr>
-          <w:sz w:val="28"/>
-          <w:b/>
-          <w:sz w:val="28"/>
-          <w:b/>
-          <w:szCs w:val="28"/>
-          <w:rFonts w:ascii="Helvetica" w:hAnsi="Helvetica"/>
-        </w:rPr>
-      </w:pPr>
-      <w:r>
-        <w:rPr>
-          <w:rFonts w:ascii="Helvetica" w:hAnsi="Helvetica"/>
-          <w:b/>
-          <w:sz w:val="28"/>
-          <w:szCs w:val="28"/>
-        </w:rPr>
-      </w:r>
-      <w:r>
-        <w:br w:type="page"/>
-      </w:r>
-      <w:r/>
-    </w:p>
-    <w:p>
-      <w:pPr>
-        <w:pStyle w:val="Normal"/>
-        <w:rPr>
-          <w:sz w:val="28"/>
-          <w:b/>
-          <w:sz w:val="28"/>
-          <w:b/>
-          <w:szCs w:val="28"/>
-          <w:rFonts w:ascii="Helvetica" w:hAnsi="Helvetica"/>
-        </w:rPr>
-      </w:pPr>
-      <w:r>
-        <w:rPr>
-          <w:rFonts w:ascii="Helvetica" w:hAnsi="Helvetica"/>
-          <w:b/>
-          <w:sz w:val="28"/>
-          <w:szCs w:val="28"/>
-        </w:rPr>
-        <w:t>Skills</w:t>
-      </w:r>
-      <w:r/>
-    </w:p>
-    <w:p>
-      <w:pPr>
-        <w:pStyle w:val="Normal"/>
-        <w:rPr>
-          <w:sz w:val="22"/>
-          <w:sz w:val="22"/>
-          <w:szCs w:val="22"/>
-          <w:rFonts w:ascii="Helvetica" w:hAnsi="Helvetica"/>
-        </w:rPr>
-      </w:pPr>
-      <w:r>
-        <w:rPr>
-          <w:rFonts w:ascii="Helvetica" w:hAnsi="Helvetica"/>
-          <w:sz w:val="22"/>
-          <w:szCs w:val="22"/>
-        </w:rPr>
-      </w:r>
-      <w:r/>
-    </w:p>
-    <w:p>
-      <w:pPr>
-        <w:pStyle w:val="Normal"/>
-        <w:numPr>
-          <w:ilvl w:val="0"/>
-          <w:numId w:val="1"/>
-        </w:numPr>
-        <w:ind w:left="360" w:hanging="360"/>
-        <w:rPr>
-          <w:sz w:val="22"/>
-          <w:sz w:val="22"/>
-          <w:szCs w:val="22"/>
-          <w:rFonts w:ascii="Helvetica" w:hAnsi="Helvetica"/>
-        </w:rPr>
-      </w:pPr>
-      <w:r>
-        <w:rPr>
-          <w:rFonts w:ascii="Helvetica" w:hAnsi="Helvetica"/>
-          <w:sz w:val="22"/>
-          <w:szCs w:val="22"/>
-        </w:rPr>
-        <w:t xml:space="preserve">Frontend technologies such as HTML, JavaScript, jQuery, and CSS </w:t>
-      </w:r>
-      <w:r/>
-    </w:p>
-    <w:p>
-      <w:pPr>
-        <w:pStyle w:val="Normal"/>
-        <w:numPr>
-          <w:ilvl w:val="0"/>
-          <w:numId w:val="1"/>
-        </w:numPr>
-        <w:ind w:left="360" w:hanging="360"/>
-        <w:rPr>
-          <w:sz w:val="22"/>
-          <w:sz w:val="22"/>
-          <w:szCs w:val="22"/>
-          <w:rFonts w:ascii="Helvetica" w:hAnsi="Helvetica"/>
-        </w:rPr>
-      </w:pPr>
-      <w:r>
-        <w:rPr>
-          <w:rFonts w:ascii="Helvetica" w:hAnsi="Helvetica"/>
-          <w:sz w:val="22"/>
-          <w:szCs w:val="22"/>
-        </w:rPr>
-        <w:t xml:space="preserve">Backend technologies such as PHP, Apache, Nginx, and Linux </w:t>
-      </w:r>
-      <w:r/>
-    </w:p>
-    <w:p>
-      <w:pPr>
-        <w:pStyle w:val="Normal"/>
-        <w:numPr>
-          <w:ilvl w:val="0"/>
-          <w:numId w:val="1"/>
-        </w:numPr>
-        <w:ind w:left="360" w:hanging="360"/>
-        <w:rPr>
-          <w:sz w:val="22"/>
-          <w:sz w:val="22"/>
-          <w:szCs w:val="22"/>
-          <w:rFonts w:ascii="Helvetica" w:hAnsi="Helvetica"/>
-        </w:rPr>
-      </w:pPr>
-      <w:r>
-        <w:rPr>
-          <w:rFonts w:ascii="Helvetica" w:hAnsi="Helvetica"/>
-          <w:sz w:val="22"/>
-          <w:szCs w:val="22"/>
-        </w:rPr>
-        <w:t xml:space="preserve">Version Control systems such as Git, Mercurial, and SVN </w:t>
-      </w:r>
-      <w:r/>
-    </w:p>
-    <w:p>
-      <w:pPr>
-        <w:pStyle w:val="Normal"/>
-        <w:numPr>
-          <w:ilvl w:val="0"/>
-          <w:numId w:val="1"/>
-        </w:numPr>
-        <w:ind w:left="360" w:hanging="360"/>
-        <w:rPr>
-          <w:sz w:val="22"/>
-          <w:sz w:val="22"/>
-          <w:szCs w:val="22"/>
-          <w:rFonts w:ascii="Helvetica" w:hAnsi="Helvetica"/>
-        </w:rPr>
-      </w:pPr>
-      <w:r>
-        <w:rPr>
-          <w:rFonts w:ascii="Helvetica" w:hAnsi="Helvetica"/>
-          <w:sz w:val="22"/>
-          <w:szCs w:val="22"/>
-        </w:rPr>
-        <w:t xml:space="preserve">Agile Development methodologies and implementation </w:t>
-      </w:r>
-      <w:r/>
-    </w:p>
-    <w:p>
-      <w:pPr>
-        <w:pStyle w:val="Normal"/>
-        <w:numPr>
-          <w:ilvl w:val="0"/>
-          <w:numId w:val="1"/>
-        </w:numPr>
-        <w:ind w:left="360" w:hanging="360"/>
-        <w:rPr>
-          <w:sz w:val="22"/>
-          <w:sz w:val="22"/>
-          <w:szCs w:val="22"/>
-          <w:rFonts w:ascii="Helvetica" w:hAnsi="Helvetica"/>
-        </w:rPr>
-      </w:pPr>
-      <w:r>
-        <w:rPr>
-          <w:rFonts w:ascii="Helvetica" w:hAnsi="Helvetica"/>
-          <w:sz w:val="22"/>
-          <w:szCs w:val="22"/>
-        </w:rPr>
-        <w:t>Using local development platforms like Varying Vagrant Vagrants (preferred), Vagrant, W/X/MAMP, and Virtualization</w:t>
-      </w:r>
-      <w:r/>
-    </w:p>
-    <w:p>
-      <w:pPr>
-        <w:pStyle w:val="Normal"/>
-        <w:numPr>
-          <w:ilvl w:val="0"/>
-          <w:numId w:val="1"/>
-        </w:numPr>
-        <w:ind w:left="360" w:hanging="360"/>
-        <w:rPr>
-          <w:sz w:val="22"/>
-          <w:sz w:val="22"/>
-          <w:szCs w:val="22"/>
-          <w:rFonts w:ascii="Helvetica" w:hAnsi="Helvetica"/>
-        </w:rPr>
-      </w:pPr>
-      <w:r>
-        <w:rPr>
-          <w:rFonts w:ascii="Helvetica" w:hAnsi="Helvetica"/>
-          <w:sz w:val="22"/>
-          <w:szCs w:val="22"/>
-        </w:rPr>
-        <w:t xml:space="preserve">Familiar using deployment strategies such as Capistrano, Beanstalk, and raw Git deployments </w:t>
-      </w:r>
-      <w:r/>
-    </w:p>
-    <w:p>
-      <w:pPr>
-        <w:pStyle w:val="Normal"/>
-        <w:numPr>
-          <w:ilvl w:val="0"/>
-          <w:numId w:val="1"/>
-        </w:numPr>
-        <w:ind w:left="360" w:hanging="360"/>
-        <w:rPr>
-          <w:sz w:val="22"/>
-          <w:sz w:val="22"/>
-          <w:szCs w:val="22"/>
-          <w:rFonts w:ascii="Helvetica" w:hAnsi="Helvetica"/>
-        </w:rPr>
-      </w:pPr>
-      <w:r>
-        <w:rPr>
-          <w:rFonts w:ascii="Helvetica" w:hAnsi="Helvetica"/>
-          <w:sz w:val="22"/>
-          <w:szCs w:val="22"/>
-        </w:rPr>
-        <w:t xml:space="preserve">Familiar with dependency management through Git submodules and subtrees or Composer (PHP) </w:t>
-      </w:r>
-      <w:r/>
-    </w:p>
-    <w:p>
-      <w:pPr>
-        <w:pStyle w:val="Normal"/>
-        <w:numPr>
-          <w:ilvl w:val="0"/>
-          <w:numId w:val="1"/>
-        </w:numPr>
-        <w:ind w:left="360" w:hanging="360"/>
-        <w:rPr>
-          <w:sz w:val="22"/>
-          <w:sz w:val="22"/>
-          <w:szCs w:val="22"/>
-          <w:rFonts w:ascii="Helvetica" w:hAnsi="Helvetica"/>
-        </w:rPr>
-      </w:pPr>
-      <w:r>
-        <w:rPr>
-          <w:rFonts w:ascii="Helvetica" w:hAnsi="Helvetica"/>
-          <w:sz w:val="22"/>
-          <w:szCs w:val="22"/>
-        </w:rPr>
-        <w:t xml:space="preserve">Understanding of other technologies and languages such as Ruby, Shell Scripting, &amp; Python </w:t>
-      </w:r>
-      <w:r/>
-    </w:p>
-    <w:p>
-      <w:pPr>
-        <w:pStyle w:val="Normal"/>
-        <w:numPr>
-          <w:ilvl w:val="0"/>
-          <w:numId w:val="1"/>
-        </w:numPr>
-        <w:ind w:left="360" w:hanging="360"/>
-        <w:rPr>
-          <w:sz w:val="22"/>
-          <w:sz w:val="22"/>
-          <w:szCs w:val="22"/>
-          <w:rFonts w:ascii="Helvetica" w:hAnsi="Helvetica"/>
-        </w:rPr>
-      </w:pPr>
-      <w:r>
-        <w:rPr>
-          <w:rFonts w:ascii="Helvetica" w:hAnsi="Helvetica"/>
-          <w:sz w:val="22"/>
-          <w:szCs w:val="22"/>
-        </w:rPr>
-        <w:t>Graphic software and languages such as, Adobe Photoshop, Pixelmator (preferred), and SVG</w:t>
-      </w:r>
-      <w:r/>
-    </w:p>
-    <w:p>
-      <w:pPr>
-        <w:pStyle w:val="Normal"/>
-        <w:numPr>
-          <w:ilvl w:val="0"/>
-          <w:numId w:val="1"/>
-        </w:numPr>
-        <w:ind w:left="360" w:hanging="360"/>
-        <w:rPr>
-          <w:sz w:val="22"/>
-          <w:sz w:val="22"/>
-          <w:szCs w:val="22"/>
-          <w:rFonts w:ascii="Helvetica" w:hAnsi="Helvetica"/>
-        </w:rPr>
-      </w:pPr>
-      <w:r>
-        <w:rPr>
-          <w:rFonts w:ascii="Helvetica" w:hAnsi="Helvetica"/>
-          <w:sz w:val="22"/>
-          <w:szCs w:val="22"/>
-        </w:rPr>
-        <w:t xml:space="preserve">Good understanding of server-based technologies such as memcache, GZIP compression, Fast CGI, and MySQL </w:t>
-      </w:r>
-      <w:r/>
-    </w:p>
-    <w:p>
-      <w:pPr>
-        <w:pStyle w:val="Normal"/>
-        <w:numPr>
-          <w:ilvl w:val="0"/>
-          <w:numId w:val="1"/>
-        </w:numPr>
-        <w:ind w:left="360" w:hanging="360"/>
-        <w:rPr>
-          <w:sz w:val="22"/>
-          <w:sz w:val="22"/>
-          <w:szCs w:val="22"/>
-          <w:rFonts w:ascii="Helvetica" w:hAnsi="Helvetica"/>
-        </w:rPr>
-      </w:pPr>
-      <w:r>
-        <w:rPr>
-          <w:rFonts w:ascii="Helvetica" w:hAnsi="Helvetica"/>
-          <w:sz w:val="22"/>
-          <w:szCs w:val="22"/>
-        </w:rPr>
-        <w:t xml:space="preserve">Familiar with other content management platforms such as Joomla, Expression Engine, and Drupal </w:t>
-      </w:r>
-      <w:r/>
-    </w:p>
-    <w:p>
-      <w:pPr>
-        <w:pStyle w:val="Normal"/>
-        <w:numPr>
-          <w:ilvl w:val="0"/>
-          <w:numId w:val="1"/>
-        </w:numPr>
-        <w:ind w:left="360" w:hanging="360"/>
-        <w:rPr>
-          <w:sz w:val="22"/>
-          <w:sz w:val="22"/>
-          <w:szCs w:val="22"/>
-          <w:rFonts w:ascii="Helvetica" w:hAnsi="Helvetica"/>
-        </w:rPr>
-      </w:pPr>
-      <w:r>
-        <w:rPr>
-          <w:rFonts w:ascii="Helvetica" w:hAnsi="Helvetica"/>
-          <w:sz w:val="22"/>
-          <w:szCs w:val="22"/>
-        </w:rPr>
-        <w:t xml:space="preserve">Proficient, passionate and experienced in giving back to the Open Source community </w:t>
-      </w:r>
-      <w:r/>
-    </w:p>
-    <w:p>
-      <w:pPr>
-        <w:pStyle w:val="Normal"/>
-        <w:numPr>
-          <w:ilvl w:val="0"/>
-          <w:numId w:val="1"/>
-        </w:numPr>
-        <w:ind w:left="360" w:hanging="360"/>
-        <w:rPr>
-          <w:sz w:val="22"/>
-          <w:sz w:val="22"/>
-          <w:szCs w:val="22"/>
-          <w:rFonts w:ascii="Helvetica" w:hAnsi="Helvetica"/>
-        </w:rPr>
-      </w:pPr>
-      <w:r>
-        <w:rPr>
-          <w:rFonts w:ascii="Helvetica" w:hAnsi="Helvetica"/>
-          <w:sz w:val="22"/>
-          <w:szCs w:val="22"/>
-        </w:rPr>
-        <w:t xml:space="preserve">Also familiar with services like IRC, Skype, Trello, Pivotal Tracker, Kanban, BitBucket, JIRA, and Github </w:t>
-      </w:r>
-      <w:r/>
-    </w:p>
-    <w:p>
-      <w:pPr>
-        <w:pStyle w:val="Normal"/>
-        <w:rPr>
-          <w:sz w:val="22"/>
-          <w:b/>
-          <w:sz w:val="22"/>
-          <w:b/>
-          <w:szCs w:val="22"/>
-          <w:rFonts w:ascii="Helvetica" w:hAnsi="Helvetica"/>
-        </w:rPr>
-      </w:pPr>
-      <w:r>
-        <w:rPr>
-          <w:rFonts w:ascii="Helvetica" w:hAnsi="Helvetica"/>
-          <w:b/>
-          <w:sz w:val="22"/>
-          <w:szCs w:val="22"/>
-        </w:rPr>
-      </w:r>
-      <w:r/>
-    </w:p>
-    <w:p>
-      <w:pPr>
-        <w:pStyle w:val="Normal"/>
-        <w:rPr>
-          <w:sz w:val="28"/>
-          <w:b/>
-          <w:sz w:val="28"/>
-          <w:b/>
-          <w:szCs w:val="28"/>
-          <w:rFonts w:ascii="Helvetica" w:hAnsi="Helvetica"/>
-        </w:rPr>
-      </w:pPr>
-      <w:r>
-        <w:rPr>
-          <w:rFonts w:ascii="Helvetica" w:hAnsi="Helvetica"/>
-          <w:b/>
-          <w:sz w:val="28"/>
-          <w:szCs w:val="28"/>
-        </w:rPr>
-        <w:t>Education</w:t>
-      </w:r>
-      <w:r/>
-    </w:p>
-    <w:p>
-      <w:pPr>
-        <w:pStyle w:val="Normal"/>
-        <w:rPr>
-          <w:sz w:val="22"/>
-          <w:b/>
-          <w:sz w:val="22"/>
-          <w:b/>
-          <w:szCs w:val="22"/>
-          <w:rFonts w:ascii="Helvetica" w:hAnsi="Helvetica"/>
-        </w:rPr>
-      </w:pPr>
-      <w:r>
-        <w:rPr>
-          <w:rFonts w:ascii="Helvetica" w:hAnsi="Helvetica"/>
-          <w:b/>
-          <w:sz w:val="22"/>
-          <w:szCs w:val="22"/>
-        </w:rPr>
-      </w:r>
-      <w:r/>
-    </w:p>
-    <w:p>
-      <w:pPr>
-        <w:pStyle w:val="Normal"/>
-        <w:rPr>
-          <w:sz w:val="28"/>
-          <w:sz w:val="28"/>
-          <w:szCs w:val="28"/>
-          <w:rFonts w:ascii="Helvetica" w:hAnsi="Helvetica"/>
-        </w:rPr>
-      </w:pPr>
-      <w:r>
-        <w:rPr>
-          <w:rFonts w:ascii="Helvetica" w:hAnsi="Helvetica"/>
-          <w:sz w:val="28"/>
-          <w:szCs w:val="28"/>
-        </w:rPr>
-        <w:t>Bachelor of Applied Studies</w:t>
-      </w:r>
-      <w:r/>
-    </w:p>
-    <w:p>
-      <w:pPr>
-        <w:pStyle w:val="Normal"/>
-        <w:rPr>
-          <w:rFonts w:ascii="Helvetica" w:hAnsi="Helvetica"/>
-        </w:rPr>
-      </w:pPr>
-      <w:r>
-        <w:rPr>
-          <w:rFonts w:ascii="Helvetica" w:hAnsi="Helvetica"/>
-        </w:rPr>
-        <w:t>New Mexico State University (2007 – 2011)</w:t>
-      </w:r>
-      <w:r/>
-    </w:p>
-    <w:p>
-      <w:pPr>
-        <w:pStyle w:val="Normal"/>
-        <w:ind w:left="360" w:hanging="0"/>
-        <w:rPr>
-          <w:sz w:val="22"/>
-          <w:sz w:val="22"/>
-          <w:szCs w:val="22"/>
-          <w:rFonts w:ascii="Helvetica" w:hAnsi="Helvetica"/>
+          <w:rFonts w:ascii="Helvetica" w:hAnsi="Helvetica" w:eastAsia="ＭＳ 明朝" w:cs="" w:cstheme="minorBidi" w:eastAsiaTheme="minorEastAsia"/>
+          <w:color w:val="00000A"/>
+          <w:lang w:val="en-US" w:eastAsia="en-US" w:bidi="ar-SA"/>
         </w:rPr>
       </w:pPr>
       <w:r>
@@ -1663,7 +1604,9 @@
           <w:sz w:val="22"/>
           <w:sz w:val="22"/>
           <w:szCs w:val="22"/>
-          <w:rFonts w:ascii="Helvetica" w:hAnsi="Helvetica"/>
+          <w:rFonts w:ascii="Helvetica" w:hAnsi="Helvetica" w:eastAsia="ＭＳ 明朝" w:cs="" w:cstheme="minorBidi" w:eastAsiaTheme="minorEastAsia"/>
+          <w:color w:val="00000A"/>
+          <w:lang w:val="en-US" w:eastAsia="en-US" w:bidi="ar-SA"/>
         </w:rPr>
       </w:pPr>
       <w:r>
@@ -1718,7 +1661,9 @@
           <w:sz w:val="22"/>
           <w:sz w:val="22"/>
           <w:szCs w:val="22"/>
-          <w:rFonts w:ascii="Helvetica" w:hAnsi="Helvetica"/>
+          <w:rFonts w:ascii="Helvetica" w:hAnsi="Helvetica" w:eastAsia="ＭＳ 明朝" w:cs="" w:cstheme="minorBidi" w:eastAsiaTheme="minorEastAsia"/>
+          <w:color w:val="00000A"/>
+          <w:lang w:val="en-US" w:eastAsia="en-US" w:bidi="ar-SA"/>
         </w:rPr>
       </w:pPr>
       <w:r>
@@ -1814,7 +1759,9 @@
           <w:sz w:val="22"/>
           <w:i/>
           <w:szCs w:val="22"/>
-          <w:rFonts w:ascii="Helvetica" w:hAnsi="Helvetica"/>
+          <w:rFonts w:ascii="Helvetica" w:hAnsi="Helvetica" w:eastAsia="ＭＳ 明朝" w:cs="" w:cstheme="minorBidi" w:eastAsiaTheme="minorEastAsia"/>
+          <w:color w:val="00000A"/>
+          <w:lang w:val="en-US" w:eastAsia="en-US" w:bidi="ar-SA"/>
         </w:rPr>
       </w:pPr>
       <w:r>
@@ -1834,7 +1781,9 @@
           <w:sz w:val="22"/>
           <w:sz w:val="22"/>
           <w:szCs w:val="22"/>
-          <w:rFonts w:ascii="Helvetica" w:hAnsi="Helvetica"/>
+          <w:rFonts w:ascii="Helvetica" w:hAnsi="Helvetica" w:eastAsia="ＭＳ 明朝" w:cs="" w:cstheme="minorBidi" w:eastAsiaTheme="minorEastAsia"/>
+          <w:color w:val="00000A"/>
+          <w:lang w:val="en-US" w:eastAsia="en-US" w:bidi="ar-SA"/>
         </w:rPr>
       </w:pPr>
       <w:r>
@@ -1878,7 +1827,9 @@
           <w:sz w:val="28"/>
           <w:b/>
           <w:szCs w:val="28"/>
-          <w:rFonts w:ascii="Helvetica" w:hAnsi="Helvetica"/>
+          <w:rFonts w:ascii="Helvetica" w:hAnsi="Helvetica" w:eastAsia="ＭＳ 明朝" w:cs="" w:cstheme="minorBidi" w:eastAsiaTheme="minorEastAsia"/>
+          <w:color w:val="00000A"/>
+          <w:lang w:val="en-US" w:eastAsia="en-US" w:bidi="ar-SA"/>
         </w:rPr>
       </w:pPr>
       <w:r>
@@ -2149,7 +2100,9 @@
           <w:sz w:val="22"/>
           <w:sz w:val="22"/>
           <w:szCs w:val="22"/>
-          <w:rFonts w:ascii="Helvetica" w:hAnsi="Helvetica"/>
+          <w:rFonts w:ascii="Helvetica" w:hAnsi="Helvetica" w:eastAsia="ＭＳ 明朝" w:cs="" w:cstheme="minorBidi" w:eastAsiaTheme="minorEastAsia"/>
+          <w:color w:val="00000A"/>
+          <w:lang w:val="en-US" w:eastAsia="en-US" w:bidi="ar-SA"/>
         </w:rPr>
       </w:pPr>
       <w:r>
@@ -2169,7 +2122,9 @@
           <w:sz w:val="22"/>
           <w:sz w:val="22"/>
           <w:szCs w:val="22"/>
-          <w:rFonts w:ascii="Helvetica" w:hAnsi="Helvetica"/>
+          <w:rFonts w:ascii="Helvetica" w:hAnsi="Helvetica" w:eastAsia="ＭＳ 明朝" w:cs="" w:cstheme="minorBidi" w:eastAsiaTheme="minorEastAsia"/>
+          <w:color w:val="00000A"/>
+          <w:lang w:val="en-US" w:eastAsia="en-US" w:bidi="ar-SA"/>
         </w:rPr>
       </w:pPr>
       <w:r>
@@ -2189,7 +2144,9 @@
           <w:sz w:val="22"/>
           <w:sz w:val="22"/>
           <w:szCs w:val="22"/>
-          <w:rFonts w:ascii="Helvetica" w:hAnsi="Helvetica"/>
+          <w:rFonts w:ascii="Helvetica" w:hAnsi="Helvetica" w:eastAsia="ＭＳ 明朝" w:cs="" w:cstheme="minorBidi" w:eastAsiaTheme="minorEastAsia"/>
+          <w:color w:val="00000A"/>
+          <w:lang w:val="en-US" w:eastAsia="en-US" w:bidi="ar-SA"/>
         </w:rPr>
       </w:pPr>
       <w:r>
@@ -2209,7 +2166,9 @@
           <w:sz w:val="22"/>
           <w:sz w:val="22"/>
           <w:szCs w:val="22"/>
-          <w:rFonts w:ascii="Helvetica" w:hAnsi="Helvetica"/>
+          <w:rFonts w:ascii="Helvetica" w:hAnsi="Helvetica" w:eastAsia="ＭＳ 明朝" w:cs="" w:cstheme="minorBidi" w:eastAsiaTheme="minorEastAsia"/>
+          <w:color w:val="00000A"/>
+          <w:lang w:val="en-US" w:eastAsia="en-US" w:bidi="ar-SA"/>
         </w:rPr>
       </w:pPr>
       <w:r>
@@ -2229,7 +2188,9 @@
           <w:sz w:val="22"/>
           <w:sz w:val="22"/>
           <w:szCs w:val="22"/>
-          <w:rFonts w:ascii="Helvetica" w:hAnsi="Helvetica"/>
+          <w:rFonts w:ascii="Helvetica" w:hAnsi="Helvetica" w:eastAsia="ＭＳ 明朝" w:cs="" w:cstheme="minorBidi" w:eastAsiaTheme="minorEastAsia"/>
+          <w:color w:val="00000A"/>
+          <w:lang w:val="en-US" w:eastAsia="en-US" w:bidi="ar-SA"/>
         </w:rPr>
       </w:pPr>
       <w:r>
@@ -2249,7 +2210,9 @@
           <w:sz w:val="22"/>
           <w:sz w:val="22"/>
           <w:szCs w:val="22"/>
-          <w:rFonts w:ascii="Helvetica" w:hAnsi="Helvetica"/>
+          <w:rFonts w:ascii="Helvetica" w:hAnsi="Helvetica" w:eastAsia="ＭＳ 明朝" w:cs="" w:cstheme="minorBidi" w:eastAsiaTheme="minorEastAsia"/>
+          <w:color w:val="00000A"/>
+          <w:lang w:val="en-US" w:eastAsia="en-US" w:bidi="ar-SA"/>
         </w:rPr>
       </w:pPr>
       <w:r>
@@ -2737,7 +2700,6 @@
     <w:rPrDefault>
       <w:rPr>
         <w:rFonts w:ascii="Cambria" w:hAnsi="Cambria" w:eastAsia="ＭＳ 明朝" w:cs="" w:asciiTheme="minorHAnsi" w:cstheme="minorBidi" w:eastAsiaTheme="minorEastAsia" w:hAnsiTheme="minorHAnsi"/>
-        <w:sz w:val="24"/>
         <w:szCs w:val="24"/>
         <w:lang w:val="en-US" w:eastAsia="en-US" w:bidi="ar-SA"/>
       </w:rPr>
@@ -2896,7 +2858,7 @@
     </w:pPr>
     <w:rPr>
       <w:rFonts w:ascii="Cambria" w:hAnsi="Cambria" w:eastAsia="ＭＳ 明朝" w:cs="" w:asciiTheme="minorHAnsi" w:cstheme="minorBidi" w:eastAsiaTheme="minorEastAsia" w:hAnsiTheme="minorHAnsi"/>
-      <w:color w:val="auto"/>
+      <w:color w:val="00000A"/>
       <w:sz w:val="24"/>
       <w:szCs w:val="24"/>
       <w:lang w:val="en-US" w:eastAsia="en-US" w:bidi="ar-SA"/>
@@ -3003,6 +2965,24 @@
     <w:rsid w:val="007d277c"/>
     <w:rPr/>
   </w:style>
+  <w:style w:type="character" w:styleId="ListLabel1">
+    <w:name w:val="ListLabel 1"/>
+    <w:rPr>
+      <w:rFonts w:cs="Symbol"/>
+    </w:rPr>
+  </w:style>
+  <w:style w:type="character" w:styleId="ListLabel2">
+    <w:name w:val="ListLabel 2"/>
+    <w:rPr>
+      <w:rFonts w:cs="Courier New"/>
+    </w:rPr>
+  </w:style>
+  <w:style w:type="character" w:styleId="ListLabel3">
+    <w:name w:val="ListLabel 3"/>
+    <w:rPr>
+      <w:rFonts w:cs="Wingdings"/>
+    </w:rPr>
+  </w:style>
   <w:style w:type="paragraph" w:styleId="Heading">
     <w:name w:val="Heading"/>
     <w:basedOn w:val="Normal"/>
@@ -3029,7 +3009,9 @@
     <w:name w:val="List"/>
     <w:basedOn w:val="TextBody"/>
     <w:pPr/>
-    <w:rPr/>
+    <w:rPr>
+      <w:rFonts w:cs="Lucida Sans"/>
+    </w:rPr>
   </w:style>
   <w:style w:type="paragraph" w:styleId="Caption">
     <w:name w:val="Caption"/>
@@ -3039,6 +3021,7 @@
       <w:spacing w:before="120" w:after="120"/>
     </w:pPr>
     <w:rPr>
+      <w:rFonts w:cs="Lucida Sans"/>
       <w:i/>
       <w:iCs/>
       <w:sz w:val="24"/>
@@ -3051,7 +3034,9 @@
     <w:pPr>
       <w:suppressLineNumbers/>
     </w:pPr>
-    <w:rPr/>
+    <w:rPr>
+      <w:rFonts w:cs="Lucida Sans"/>
+    </w:rPr>
   </w:style>
   <w:style w:type="paragraph" w:styleId="ListParagraph">
     <w:name w:val="List Paragraph"/>

</xml_diff>